<commit_message>
Add activity flow chart
</commit_message>
<xml_diff>
--- a/documentation/documentation.docx
+++ b/documentation/documentation.docx
@@ -35980,6 +35980,60 @@
           <w:lang w:val="pl-PL"/>
         </w:rPr>
         <w:t>Przejścia między głównymi elementami</w:t>
+      </w:r>
+    </w:p>
+    <w:p>
+      <w:pPr>
+        <w:rPr>
+          <w:lang w:val="pl-PL"/>
+        </w:rPr>
+      </w:pPr>
+      <w:r>
+        <w:rPr>
+          <w:noProof/>
+          <w:lang w:val="pl-PL"/>
+        </w:rPr>
+        <w:drawing>
+          <wp:inline distT="0" distB="0" distL="0" distR="0" wp14:anchorId="23CDD3FA" wp14:editId="1C611543">
+            <wp:extent cx="5486400" cy="3797935"/>
+            <wp:effectExtent l="0" t="0" r="0" b="0"/>
+            <wp:docPr id="4" name="Picture 4" descr="Diagram&#10;&#10;Description automatically generated"/>
+            <wp:cNvGraphicFramePr>
+              <a:graphicFrameLocks xmlns:a="http://schemas.openxmlformats.org/drawingml/2006/main" noChangeAspect="1"/>
+            </wp:cNvGraphicFramePr>
+            <a:graphic xmlns:a="http://schemas.openxmlformats.org/drawingml/2006/main">
+              <a:graphicData uri="http://schemas.openxmlformats.org/drawingml/2006/picture">
+                <pic:pic xmlns:pic="http://schemas.openxmlformats.org/drawingml/2006/picture">
+                  <pic:nvPicPr>
+                    <pic:cNvPr id="4" name="Picture 4" descr="Diagram&#10;&#10;Description automatically generated"/>
+                    <pic:cNvPicPr/>
+                  </pic:nvPicPr>
+                  <pic:blipFill>
+                    <a:blip r:embed="rId11">
+                      <a:extLst>
+                        <a:ext uri="{28A0092B-C50C-407E-A947-70E740481C1C}">
+                          <a14:useLocalDpi xmlns:a14="http://schemas.microsoft.com/office/drawing/2010/main" val="0"/>
+                        </a:ext>
+                      </a:extLst>
+                    </a:blip>
+                    <a:stretch>
+                      <a:fillRect/>
+                    </a:stretch>
+                  </pic:blipFill>
+                  <pic:spPr>
+                    <a:xfrm>
+                      <a:off x="0" y="0"/>
+                      <a:ext cx="5486400" cy="3797935"/>
+                    </a:xfrm>
+                    <a:prstGeom prst="rect">
+                      <a:avLst/>
+                    </a:prstGeom>
+                  </pic:spPr>
+                </pic:pic>
+              </a:graphicData>
+            </a:graphic>
+          </wp:inline>
+        </w:drawing>
       </w:r>
     </w:p>
     <w:p>

</xml_diff>

<commit_message>
Mark satisfied requirements in docu
</commit_message>
<xml_diff>
--- a/documentation/documentation.docx
+++ b/documentation/documentation.docx
@@ -3957,12 +3957,14 @@
           <w:numId w:val="16"/>
         </w:numPr>
         <w:rPr>
+          <w:color w:val="00B050"/>
           <w:lang w:val="pl-PL"/>
         </w:rPr>
       </w:pPr>
       <w:bookmarkStart w:id="11" w:name="_Ref413828923"/>
       <w:r>
         <w:rPr>
+          <w:color w:val="00B050"/>
           <w:lang w:val="pl-PL"/>
         </w:rPr>
         <w:t>Użytkownik ma możliwość dodawania zadań do listy</w:t>
@@ -4003,13 +4005,13 @@
           <w:numId w:val="16"/>
         </w:numPr>
         <w:rPr>
-          <w:color w:val="E36C0A" w:themeColor="accent6" w:themeShade="BF"/>
+          <w:color w:val="00B050"/>
           <w:lang w:val="pl-PL"/>
         </w:rPr>
       </w:pPr>
       <w:r>
         <w:rPr>
-          <w:color w:val="E36C0A" w:themeColor="accent6" w:themeShade="BF"/>
+          <w:color w:val="00B050"/>
           <w:lang w:val="pl-PL"/>
         </w:rPr>
         <w:t>Użytkownik ma możliwość tworzenia dodatkowych list.</w:t>
@@ -4060,11 +4062,13 @@
           <w:numId w:val="16"/>
         </w:numPr>
         <w:rPr>
+          <w:color w:val="00B050"/>
           <w:lang w:val="pl-PL"/>
         </w:rPr>
       </w:pPr>
       <w:r>
         <w:rPr>
+          <w:color w:val="00B050"/>
           <w:lang w:val="pl-PL"/>
         </w:rPr>
         <w:t>Użytkownik ma możliwość dodania opisu do zadania.</w:t>
@@ -4150,11 +4154,13 @@
           <w:numId w:val="16"/>
         </w:numPr>
         <w:rPr>
+          <w:color w:val="00B050"/>
           <w:lang w:val="pl-PL"/>
         </w:rPr>
       </w:pPr>
       <w:r>
         <w:rPr>
+          <w:color w:val="00B050"/>
           <w:lang w:val="pl-PL"/>
         </w:rPr>
         <w:t>Użytkownik ma możliwość oznaczania piorytetu danego zadania</w:t>
@@ -4240,11 +4246,13 @@
           <w:numId w:val="16"/>
         </w:numPr>
         <w:rPr>
+          <w:color w:val="00B050"/>
           <w:lang w:val="pl-PL"/>
         </w:rPr>
       </w:pPr>
       <w:r>
         <w:rPr>
+          <w:color w:val="00B050"/>
           <w:lang w:val="pl-PL"/>
         </w:rPr>
         <w:t>Użytkownik ma możliwość zeskanowanie kodu QR faktury i dopisuje do listy rachunków. Zapisuje sobie fakturę na przyszłość.</w:t>
@@ -4314,11 +4322,13 @@
           <w:numId w:val="16"/>
         </w:numPr>
         <w:rPr>
+          <w:color w:val="00B050"/>
           <w:lang w:val="pl-PL"/>
         </w:rPr>
       </w:pPr>
       <w:r>
         <w:rPr>
+          <w:color w:val="00B050"/>
           <w:lang w:val="pl-PL"/>
         </w:rPr>
         <w:t xml:space="preserve"> Użytkownik ma możliwość ręcznego wprowadzenia danych do przelewu i zapisania go na przyszłość.</w:t>

</xml_diff>

<commit_message>
Highlight completed functional requirements in docu
</commit_message>
<xml_diff>
--- a/documentation/documentation.docx
+++ b/documentation/documentation.docx
@@ -3978,23 +3978,16 @@
           <w:numId w:val="16"/>
         </w:numPr>
         <w:rPr>
-          <w:color w:val="E36C0A" w:themeColor="accent6" w:themeShade="BF"/>
+          <w:color w:val="00B050"/>
           <w:lang w:val="pl-PL"/>
         </w:rPr>
       </w:pPr>
       <w:r>
         <w:rPr>
-          <w:color w:val="E36C0A" w:themeColor="accent6" w:themeShade="BF"/>
-          <w:lang w:val="pl-PL"/>
-        </w:rPr>
-        <w:t xml:space="preserve">Użytkownik ma możliwość tworzenia osobnych </w:t>
-      </w:r>
-      <w:r>
-        <w:rPr>
-          <w:color w:val="E36C0A" w:themeColor="accent6" w:themeShade="BF"/>
-          <w:lang w:val="pl-PL"/>
-        </w:rPr>
-        <w:t>list – stan początkowy – parę list, np. „obowiązki domowe”, „auto”, itd.</w:t>
+          <w:color w:val="00B050"/>
+          <w:lang w:val="pl-PL"/>
+        </w:rPr>
+        <w:t>Użytkownik ma możliwość tworzenia osobnych list – stan początkowy – parę list, np. „obowiązki domowe”, „auto”, itd.</w:t>
       </w:r>
     </w:p>
     <w:p>
@@ -4082,11 +4075,13 @@
           <w:numId w:val="16"/>
         </w:numPr>
         <w:rPr>
+          <w:color w:val="FF0000"/>
           <w:lang w:val="pl-PL"/>
         </w:rPr>
       </w:pPr>
       <w:r>
         <w:rPr>
+          <w:color w:val="FF0000"/>
           <w:lang w:val="pl-PL"/>
         </w:rPr>
         <w:t>Użytkownik ma możliwość dodania cykliczności zadania.</w:t>
@@ -4100,11 +4095,13 @@
           <w:numId w:val="16"/>
         </w:numPr>
         <w:rPr>
+          <w:color w:val="FF0000"/>
           <w:lang w:val="pl-PL"/>
         </w:rPr>
       </w:pPr>
       <w:r>
         <w:rPr>
+          <w:color w:val="FF0000"/>
           <w:lang w:val="pl-PL"/>
         </w:rPr>
         <w:t>Użytkownik ma możliwość dodawania załączników do danego zadania</w:t>
@@ -4118,11 +4115,13 @@
           <w:numId w:val="16"/>
         </w:numPr>
         <w:rPr>
+          <w:color w:val="FF0000"/>
           <w:lang w:val="pl-PL"/>
         </w:rPr>
       </w:pPr>
       <w:r>
         <w:rPr>
+          <w:color w:val="FF0000"/>
           <w:lang w:val="pl-PL"/>
         </w:rPr>
         <w:t xml:space="preserve">Użytkownik ma możliwość dodania podlisty zadań w zadaniu </w:t>
@@ -4210,11 +4209,13 @@
           <w:numId w:val="16"/>
         </w:numPr>
         <w:rPr>
+          <w:color w:val="00B050"/>
           <w:lang w:val="pl-PL"/>
         </w:rPr>
       </w:pPr>
       <w:r>
         <w:rPr>
+          <w:color w:val="00B050"/>
           <w:lang w:val="pl-PL"/>
         </w:rPr>
         <w:t>Użytkownik ma możliwość zalogowania się do aplikacji za pomocą loginu i hasła. Przy rejestracji podaje login, hasło, email, numer telefonu. Następny etap logowania polega na wprowadzniu kodu, który zostałby wyslany na maila/SMSem na podany przy rejestracji numer telefonu.</w:t>
@@ -4228,11 +4229,13 @@
           <w:numId w:val="16"/>
         </w:numPr>
         <w:rPr>
+          <w:color w:val="00B050"/>
           <w:lang w:val="pl-PL"/>
         </w:rPr>
       </w:pPr>
       <w:r>
         <w:rPr>
+          <w:color w:val="00B050"/>
           <w:lang w:val="pl-PL"/>
         </w:rPr>
         <w:t>Użytkownik ma możliwość zalogowania się do aplikacji za pomocą konta na Google’u</w:t>
@@ -4378,13 +4381,13 @@
           <w:numId w:val="16"/>
         </w:numPr>
         <w:rPr>
-          <w:color w:val="C00000"/>
+          <w:color w:val="00B050"/>
           <w:lang w:val="pl-PL"/>
         </w:rPr>
       </w:pPr>
       <w:r>
         <w:rPr>
-          <w:color w:val="C00000"/>
+          <w:color w:val="00B050"/>
           <w:lang w:val="pl-PL"/>
         </w:rPr>
         <w:t>Aplikacja musi synchronizować obecny stan konta użytkownika (listy zadań, same zadania, załączniki) między urządzeniami, tj. po zalogowaniu się odpowiednimi danymi na obcym urządzeniu użytkownik ma dostęp do wszystkich swoich zadań z własnego urządzenia</w:t>

</xml_diff>

<commit_message>
changes, all what i should to do
</commit_message>
<xml_diff>
--- a/documentation/documentation.docx
+++ b/documentation/documentation.docx
@@ -1,10 +1,10 @@
 
 <file path=word/document.xml><?xml version="1.0" encoding="utf-8"?>
-<w:document xmlns:wpc="http://schemas.microsoft.com/office/word/2010/wordprocessingCanvas" xmlns:cx="http://schemas.microsoft.com/office/drawing/2014/chartex" xmlns:cx1="http://schemas.microsoft.com/office/drawing/2015/9/8/chartex" xmlns:cx2="http://schemas.microsoft.com/office/drawing/2015/10/21/chartex" xmlns:cx3="http://schemas.microsoft.com/office/drawing/2016/5/9/chartex" xmlns:cx4="http://schemas.microsoft.com/office/drawing/2016/5/10/chartex" xmlns:cx5="http://schemas.microsoft.com/office/drawing/2016/5/11/chartex" xmlns:cx6="http://schemas.microsoft.com/office/drawing/2016/5/12/chartex" xmlns:cx7="http://schemas.microsoft.com/office/drawing/2016/5/13/chartex" xmlns:cx8="http://schemas.microsoft.com/office/drawing/2016/5/14/chartex" xmlns:mc="http://schemas.openxmlformats.org/markup-compatibility/2006" xmlns:aink="http://schemas.microsoft.com/office/drawing/2016/ink" xmlns:am3d="http://schemas.microsoft.com/office/drawing/2017/model3d" xmlns:o="urn:schemas-microsoft-com:office:office" xmlns:r="http://schemas.openxmlformats.org/officeDocument/2006/relationships" xmlns:m="http://schemas.openxmlformats.org/officeDocument/2006/math" xmlns:v="urn:schemas-microsoft-com:vml" xmlns:wp14="http://schemas.microsoft.com/office/word/2010/wordprocessingDrawing" xmlns:wp="http://schemas.openxmlformats.org/drawingml/2006/wordprocessingDrawing" xmlns:w10="urn:schemas-microsoft-com:office:word" xmlns:w="http://schemas.openxmlformats.org/wordprocessingml/2006/main" xmlns:w14="http://schemas.microsoft.com/office/word/2010/wordml" xmlns:w15="http://schemas.microsoft.com/office/word/2012/wordml" xmlns:w16cex="http://schemas.microsoft.com/office/word/2018/wordml/cex" xmlns:w16cid="http://schemas.microsoft.com/office/word/2016/wordml/cid" xmlns:w16="http://schemas.microsoft.com/office/word/2018/wordml" xmlns:w16sdtdh="http://schemas.microsoft.com/office/word/2020/wordml/sdtdatahash" xmlns:w16se="http://schemas.microsoft.com/office/word/2015/wordml/symex" xmlns:wpg="http://schemas.microsoft.com/office/word/2010/wordprocessingGroup" xmlns:wpi="http://schemas.microsoft.com/office/word/2010/wordprocessingInk" xmlns:wne="http://schemas.microsoft.com/office/word/2006/wordml" xmlns:wps="http://schemas.microsoft.com/office/word/2010/wordprocessingShape" mc:Ignorable="w14 w15 w16se w16cid w16 w16cex w16sdtdh wp14">
+<w:document xmlns:wpc="http://schemas.microsoft.com/office/word/2010/wordprocessingCanvas" xmlns:cx="http://schemas.microsoft.com/office/drawing/2014/chartex" xmlns:cx1="http://schemas.microsoft.com/office/drawing/2015/9/8/chartex" xmlns:cx2="http://schemas.microsoft.com/office/drawing/2015/10/21/chartex" xmlns:cx3="http://schemas.microsoft.com/office/drawing/2016/5/9/chartex" xmlns:cx4="http://schemas.microsoft.com/office/drawing/2016/5/10/chartex" xmlns:cx5="http://schemas.microsoft.com/office/drawing/2016/5/11/chartex" xmlns:cx6="http://schemas.microsoft.com/office/drawing/2016/5/12/chartex" xmlns:cx7="http://schemas.microsoft.com/office/drawing/2016/5/13/chartex" xmlns:cx8="http://schemas.microsoft.com/office/drawing/2016/5/14/chartex" xmlns:mc="http://schemas.openxmlformats.org/markup-compatibility/2006" xmlns:aink="http://schemas.microsoft.com/office/drawing/2016/ink" xmlns:am3d="http://schemas.microsoft.com/office/drawing/2017/model3d" xmlns:o="urn:schemas-microsoft-com:office:office" xmlns:r="http://schemas.openxmlformats.org/officeDocument/2006/relationships" xmlns:m="http://schemas.openxmlformats.org/officeDocument/2006/math" xmlns:v="urn:schemas-microsoft-com:vml" xmlns:wp14="http://schemas.microsoft.com/office/word/2010/wordprocessingDrawing" xmlns:wp="http://schemas.openxmlformats.org/drawingml/2006/wordprocessingDrawing" xmlns:w10="urn:schemas-microsoft-com:office:word" xmlns:w="http://schemas.openxmlformats.org/wordprocessingml/2006/main" xmlns:w14="http://schemas.microsoft.com/office/word/2010/wordml" xmlns:w15="http://schemas.microsoft.com/office/word/2012/wordml" xmlns:w16cex="http://schemas.microsoft.com/office/word/2018/wordml/cex" xmlns:w16cid="http://schemas.microsoft.com/office/word/2016/wordml/cid" xmlns:w16="http://schemas.microsoft.com/office/word/2018/wordml" xmlns:w16se="http://schemas.microsoft.com/office/word/2015/wordml/symex" xmlns:wpg="http://schemas.microsoft.com/office/word/2010/wordprocessingGroup" xmlns:wpi="http://schemas.microsoft.com/office/word/2010/wordprocessingInk" xmlns:wne="http://schemas.microsoft.com/office/word/2006/wordml" xmlns:wps="http://schemas.microsoft.com/office/word/2010/wordprocessingShape" mc:Ignorable="w14 w15 w16se w16cid w16 w16cex wp14">
   <w:body>
     <w:p>
       <w:pPr>
-        <w:pStyle w:val="Title"/>
+        <w:pStyle w:val="Tytu"/>
         <w:rPr>
           <w:lang w:val="pl-PL"/>
         </w:rPr>
@@ -18,7 +18,7 @@
     </w:p>
     <w:p>
       <w:pPr>
-        <w:pStyle w:val="Subtitle"/>
+        <w:pStyle w:val="Podtytu"/>
         <w:rPr>
           <w:rFonts w:eastAsia="Tahoma"/>
           <w:lang w:val="pl-PL"/>
@@ -410,14 +410,14 @@
     <w:p>
       <w:pPr>
         <w:rPr>
-          <w:rStyle w:val="SubtleEmphasis"/>
+          <w:rStyle w:val="Wyrnieniedelikatne"/>
           <w:rFonts w:eastAsia="Tahoma"/>
           <w:lang w:val="pl-PL"/>
         </w:rPr>
       </w:pPr>
       <w:r>
         <w:rPr>
-          <w:rStyle w:val="SubtleEmphasis"/>
+          <w:rStyle w:val="Wyrnieniedelikatne"/>
           <w:lang w:val="pl-PL"/>
         </w:rPr>
         <w:t>Należy pozostawić wszelkie nagłówki tego dokumentu, a umieszczać treść w odpowiednich miejscach zamiast obecnych objaśnień.</w:t>
@@ -426,14 +426,14 @@
     <w:p>
       <w:pPr>
         <w:rPr>
-          <w:rStyle w:val="SubtleEmphasis"/>
+          <w:rStyle w:val="Wyrnieniedelikatne"/>
           <w:rFonts w:eastAsia="Tahoma"/>
           <w:lang w:val="pl-PL"/>
         </w:rPr>
       </w:pPr>
       <w:r>
         <w:rPr>
-          <w:rStyle w:val="SubtleEmphasis"/>
+          <w:rStyle w:val="Wyrnieniedelikatne"/>
           <w:rFonts w:eastAsia="Tahoma"/>
           <w:lang w:val="pl-PL"/>
         </w:rPr>
@@ -443,14 +443,14 @@
     <w:p>
       <w:pPr>
         <w:rPr>
-          <w:rStyle w:val="SubtleEmphasis"/>
+          <w:rStyle w:val="Wyrnieniedelikatne"/>
           <w:rFonts w:eastAsia="Tahoma"/>
           <w:lang w:val="pl-PL"/>
         </w:rPr>
       </w:pPr>
       <w:r>
         <w:rPr>
-          <w:rStyle w:val="SubtleEmphasis"/>
+          <w:rStyle w:val="Wyrnieniedelikatne"/>
           <w:rFonts w:eastAsia="Tahoma"/>
           <w:lang w:val="pl-PL"/>
         </w:rPr>
@@ -460,13 +460,13 @@
     <w:p>
       <w:pPr>
         <w:rPr>
-          <w:rStyle w:val="SubtleEmphasis"/>
+          <w:rStyle w:val="Wyrnieniedelikatne"/>
           <w:lang w:val="pl-PL"/>
         </w:rPr>
       </w:pPr>
       <w:r>
         <w:rPr>
-          <w:rStyle w:val="SubtleEmphasis"/>
+          <w:rStyle w:val="Wyrnieniedelikatne"/>
           <w:rFonts w:eastAsia="Tahoma"/>
           <w:lang w:val="pl-PL"/>
         </w:rPr>
@@ -503,7 +503,7 @@
       <w:sdtContent>
         <w:p>
           <w:pPr>
-            <w:pStyle w:val="TOCHeading"/>
+            <w:pStyle w:val="Nagwekspisutreci"/>
             <w:numPr>
               <w:ilvl w:val="0"/>
               <w:numId w:val="9"/>
@@ -521,7 +521,7 @@
         </w:p>
         <w:p>
           <w:pPr>
-            <w:pStyle w:val="TOC1"/>
+            <w:pStyle w:val="Spistreci1"/>
             <w:tabs>
               <w:tab w:val="left" w:pos="440"/>
               <w:tab w:val="right" w:leader="dot" w:pos="8630"/>
@@ -617,7 +617,7 @@
         </w:p>
         <w:p>
           <w:pPr>
-            <w:pStyle w:val="TOC1"/>
+            <w:pStyle w:val="Spistreci1"/>
             <w:tabs>
               <w:tab w:val="left" w:pos="440"/>
               <w:tab w:val="right" w:leader="dot" w:pos="8630"/>
@@ -695,7 +695,7 @@
         </w:p>
         <w:p>
           <w:pPr>
-            <w:pStyle w:val="TOC1"/>
+            <w:pStyle w:val="Spistreci1"/>
             <w:tabs>
               <w:tab w:val="left" w:pos="440"/>
               <w:tab w:val="right" w:leader="dot" w:pos="8630"/>
@@ -773,7 +773,7 @@
         </w:p>
         <w:p>
           <w:pPr>
-            <w:pStyle w:val="TOC2"/>
+            <w:pStyle w:val="Spistreci2"/>
             <w:tabs>
               <w:tab w:val="left" w:pos="880"/>
               <w:tab w:val="right" w:leader="dot" w:pos="8630"/>
@@ -851,7 +851,7 @@
         </w:p>
         <w:p>
           <w:pPr>
-            <w:pStyle w:val="TOC2"/>
+            <w:pStyle w:val="Spistreci2"/>
             <w:tabs>
               <w:tab w:val="left" w:pos="880"/>
               <w:tab w:val="right" w:leader="dot" w:pos="8630"/>
@@ -929,7 +929,7 @@
         </w:p>
         <w:p>
           <w:pPr>
-            <w:pStyle w:val="TOC2"/>
+            <w:pStyle w:val="Spistreci2"/>
             <w:tabs>
               <w:tab w:val="left" w:pos="880"/>
               <w:tab w:val="right" w:leader="dot" w:pos="8630"/>
@@ -1007,7 +1007,7 @@
         </w:p>
         <w:p>
           <w:pPr>
-            <w:pStyle w:val="TOC2"/>
+            <w:pStyle w:val="Spistreci2"/>
             <w:tabs>
               <w:tab w:val="left" w:pos="880"/>
               <w:tab w:val="right" w:leader="dot" w:pos="8630"/>
@@ -1085,7 +1085,7 @@
         </w:p>
         <w:p>
           <w:pPr>
-            <w:pStyle w:val="TOC1"/>
+            <w:pStyle w:val="Spistreci1"/>
             <w:tabs>
               <w:tab w:val="left" w:pos="440"/>
               <w:tab w:val="right" w:leader="dot" w:pos="8630"/>
@@ -1163,7 +1163,7 @@
         </w:p>
         <w:p>
           <w:pPr>
-            <w:pStyle w:val="TOC2"/>
+            <w:pStyle w:val="Spistreci2"/>
             <w:tabs>
               <w:tab w:val="left" w:pos="880"/>
               <w:tab w:val="right" w:leader="dot" w:pos="8630"/>
@@ -1241,7 +1241,7 @@
         </w:p>
         <w:p>
           <w:pPr>
-            <w:pStyle w:val="TOC2"/>
+            <w:pStyle w:val="Spistreci2"/>
             <w:tabs>
               <w:tab w:val="left" w:pos="880"/>
               <w:tab w:val="right" w:leader="dot" w:pos="8630"/>
@@ -1319,7 +1319,7 @@
         </w:p>
         <w:p>
           <w:pPr>
-            <w:pStyle w:val="TOC2"/>
+            <w:pStyle w:val="Spistreci2"/>
             <w:tabs>
               <w:tab w:val="left" w:pos="880"/>
               <w:tab w:val="right" w:leader="dot" w:pos="8630"/>
@@ -1397,7 +1397,7 @@
         </w:p>
         <w:p>
           <w:pPr>
-            <w:pStyle w:val="TOC1"/>
+            <w:pStyle w:val="Spistreci1"/>
             <w:tabs>
               <w:tab w:val="left" w:pos="440"/>
               <w:tab w:val="right" w:leader="dot" w:pos="8630"/>
@@ -1475,7 +1475,7 @@
         </w:p>
         <w:p>
           <w:pPr>
-            <w:pStyle w:val="TOC2"/>
+            <w:pStyle w:val="Spistreci2"/>
             <w:tabs>
               <w:tab w:val="left" w:pos="880"/>
               <w:tab w:val="right" w:leader="dot" w:pos="8630"/>
@@ -1553,7 +1553,7 @@
         </w:p>
         <w:p>
           <w:pPr>
-            <w:pStyle w:val="TOC2"/>
+            <w:pStyle w:val="Spistreci2"/>
             <w:tabs>
               <w:tab w:val="left" w:pos="880"/>
               <w:tab w:val="right" w:leader="dot" w:pos="8630"/>
@@ -1631,7 +1631,7 @@
         </w:p>
         <w:p>
           <w:pPr>
-            <w:pStyle w:val="TOC2"/>
+            <w:pStyle w:val="Spistreci2"/>
             <w:tabs>
               <w:tab w:val="left" w:pos="880"/>
               <w:tab w:val="right" w:leader="dot" w:pos="8630"/>
@@ -1709,7 +1709,7 @@
         </w:p>
         <w:p>
           <w:pPr>
-            <w:pStyle w:val="TOC1"/>
+            <w:pStyle w:val="Spistreci1"/>
             <w:tabs>
               <w:tab w:val="left" w:pos="440"/>
               <w:tab w:val="right" w:leader="dot" w:pos="8630"/>
@@ -1787,7 +1787,7 @@
         </w:p>
         <w:p>
           <w:pPr>
-            <w:pStyle w:val="TOC2"/>
+            <w:pStyle w:val="Spistreci2"/>
             <w:tabs>
               <w:tab w:val="left" w:pos="880"/>
               <w:tab w:val="right" w:leader="dot" w:pos="8630"/>
@@ -1865,7 +1865,7 @@
         </w:p>
         <w:p>
           <w:pPr>
-            <w:pStyle w:val="TOC2"/>
+            <w:pStyle w:val="Spistreci2"/>
             <w:tabs>
               <w:tab w:val="left" w:pos="880"/>
               <w:tab w:val="right" w:leader="dot" w:pos="8630"/>
@@ -1943,7 +1943,7 @@
         </w:p>
         <w:p>
           <w:pPr>
-            <w:pStyle w:val="TOC2"/>
+            <w:pStyle w:val="Spistreci2"/>
             <w:tabs>
               <w:tab w:val="left" w:pos="880"/>
               <w:tab w:val="right" w:leader="dot" w:pos="8630"/>
@@ -2021,7 +2021,7 @@
         </w:p>
         <w:p>
           <w:pPr>
-            <w:pStyle w:val="TOC1"/>
+            <w:pStyle w:val="Spistreci1"/>
             <w:tabs>
               <w:tab w:val="left" w:pos="440"/>
               <w:tab w:val="right" w:leader="dot" w:pos="8630"/>
@@ -2099,7 +2099,7 @@
         </w:p>
         <w:p>
           <w:pPr>
-            <w:pStyle w:val="TOC2"/>
+            <w:pStyle w:val="Spistreci2"/>
             <w:tabs>
               <w:tab w:val="left" w:pos="880"/>
               <w:tab w:val="right" w:leader="dot" w:pos="8630"/>
@@ -2177,7 +2177,7 @@
         </w:p>
         <w:p>
           <w:pPr>
-            <w:pStyle w:val="TOC1"/>
+            <w:pStyle w:val="Spistreci1"/>
             <w:tabs>
               <w:tab w:val="left" w:pos="440"/>
               <w:tab w:val="right" w:leader="dot" w:pos="8630"/>
@@ -2255,7 +2255,7 @@
         </w:p>
         <w:p>
           <w:pPr>
-            <w:pStyle w:val="TOC2"/>
+            <w:pStyle w:val="Spistreci2"/>
             <w:tabs>
               <w:tab w:val="left" w:pos="880"/>
               <w:tab w:val="right" w:leader="dot" w:pos="8630"/>
@@ -2333,7 +2333,7 @@
         </w:p>
         <w:p>
           <w:pPr>
-            <w:pStyle w:val="TOC2"/>
+            <w:pStyle w:val="Spistreci2"/>
             <w:tabs>
               <w:tab w:val="left" w:pos="880"/>
               <w:tab w:val="right" w:leader="dot" w:pos="8630"/>
@@ -2411,7 +2411,7 @@
         </w:p>
         <w:p>
           <w:pPr>
-            <w:pStyle w:val="TOC2"/>
+            <w:pStyle w:val="Spistreci2"/>
             <w:tabs>
               <w:tab w:val="left" w:pos="880"/>
               <w:tab w:val="right" w:leader="dot" w:pos="8630"/>
@@ -2489,7 +2489,7 @@
         </w:p>
         <w:p>
           <w:pPr>
-            <w:pStyle w:val="TOC2"/>
+            <w:pStyle w:val="Spistreci2"/>
             <w:tabs>
               <w:tab w:val="left" w:pos="880"/>
               <w:tab w:val="right" w:leader="dot" w:pos="8630"/>
@@ -2567,7 +2567,7 @@
         </w:p>
         <w:p>
           <w:pPr>
-            <w:pStyle w:val="TOC2"/>
+            <w:pStyle w:val="Spistreci2"/>
             <w:tabs>
               <w:tab w:val="left" w:pos="880"/>
               <w:tab w:val="right" w:leader="dot" w:pos="8630"/>
@@ -2645,7 +2645,7 @@
         </w:p>
         <w:p>
           <w:pPr>
-            <w:pStyle w:val="TOC2"/>
+            <w:pStyle w:val="Spistreci2"/>
             <w:tabs>
               <w:tab w:val="left" w:pos="880"/>
               <w:tab w:val="right" w:leader="dot" w:pos="8630"/>
@@ -2723,7 +2723,7 @@
         </w:p>
         <w:p>
           <w:pPr>
-            <w:pStyle w:val="TOC2"/>
+            <w:pStyle w:val="Spistreci2"/>
             <w:tabs>
               <w:tab w:val="left" w:pos="880"/>
               <w:tab w:val="right" w:leader="dot" w:pos="8630"/>
@@ -2801,7 +2801,7 @@
         </w:p>
         <w:p>
           <w:pPr>
-            <w:pStyle w:val="TOC1"/>
+            <w:pStyle w:val="Spistreci1"/>
             <w:tabs>
               <w:tab w:val="left" w:pos="660"/>
               <w:tab w:val="right" w:leader="dot" w:pos="8630"/>
@@ -2879,7 +2879,7 @@
         </w:p>
         <w:p>
           <w:pPr>
-            <w:pStyle w:val="TOC1"/>
+            <w:pStyle w:val="Spistreci1"/>
             <w:tabs>
               <w:tab w:val="left" w:pos="660"/>
               <w:tab w:val="right" w:leader="dot" w:pos="8630"/>
@@ -2957,7 +2957,7 @@
         </w:p>
         <w:p>
           <w:pPr>
-            <w:pStyle w:val="TOC2"/>
+            <w:pStyle w:val="Spistreci2"/>
             <w:tabs>
               <w:tab w:val="left" w:pos="880"/>
               <w:tab w:val="right" w:leader="dot" w:pos="8630"/>
@@ -3035,7 +3035,7 @@
         </w:p>
         <w:p>
           <w:pPr>
-            <w:pStyle w:val="TOC1"/>
+            <w:pStyle w:val="Spistreci1"/>
             <w:tabs>
               <w:tab w:val="left" w:pos="660"/>
               <w:tab w:val="right" w:leader="dot" w:pos="8630"/>
@@ -3120,7 +3120,7 @@
     </w:sdt>
     <w:p>
       <w:pPr>
-        <w:pStyle w:val="ListParagraph"/>
+        <w:pStyle w:val="Akapitzlist"/>
         <w:ind w:left="360"/>
         <w:rPr>
           <w:lang w:val="pl-PL"/>
@@ -3129,7 +3129,7 @@
     </w:p>
     <w:p>
       <w:pPr>
-        <w:pStyle w:val="Heading1"/>
+        <w:pStyle w:val="Nagwek1"/>
         <w:numPr>
           <w:ilvl w:val="0"/>
           <w:numId w:val="9"/>
@@ -3150,7 +3150,7 @@
     </w:p>
     <w:p>
       <w:pPr>
-        <w:pStyle w:val="ListParagraph"/>
+        <w:pStyle w:val="Akapitzlist"/>
         <w:numPr>
           <w:ilvl w:val="1"/>
           <w:numId w:val="8"/>
@@ -3168,7 +3168,7 @@
       <w:hyperlink r:id="rId6" w:history="1">
         <w:r>
           <w:rPr>
-            <w:rStyle w:val="Hyperlink"/>
+            <w:rStyle w:val="Hipercze"/>
             <w:lang w:val="pl-PL"/>
           </w:rPr>
           <w:t>Trello</w:t>
@@ -3177,7 +3177,7 @@
     </w:p>
     <w:p>
       <w:pPr>
-        <w:pStyle w:val="ListParagraph"/>
+        <w:pStyle w:val="Akapitzlist"/>
         <w:numPr>
           <w:ilvl w:val="1"/>
           <w:numId w:val="8"/>
@@ -3201,7 +3201,7 @@
       <w:hyperlink r:id="rId7" w:history="1">
         <w:r>
           <w:rPr>
-            <w:rStyle w:val="Hyperlink"/>
+            <w:rStyle w:val="Hipercze"/>
             <w:lang w:val="pl-PL"/>
           </w:rPr>
           <w:t>GitHub</w:t>
@@ -3210,7 +3210,7 @@
     </w:p>
     <w:p>
       <w:pPr>
-        <w:pStyle w:val="Heading1"/>
+        <w:pStyle w:val="Nagwek1"/>
         <w:numPr>
           <w:ilvl w:val="0"/>
           <w:numId w:val="9"/>
@@ -3244,7 +3244,7 @@
     </w:p>
     <w:p>
       <w:pPr>
-        <w:pStyle w:val="ListParagraph"/>
+        <w:pStyle w:val="Akapitzlist"/>
         <w:numPr>
           <w:ilvl w:val="0"/>
           <w:numId w:val="15"/>
@@ -3262,7 +3262,7 @@
     </w:p>
     <w:p>
       <w:pPr>
-        <w:pStyle w:val="Heading1"/>
+        <w:pStyle w:val="Nagwek1"/>
         <w:numPr>
           <w:ilvl w:val="0"/>
           <w:numId w:val="9"/>
@@ -3283,7 +3283,7 @@
     </w:p>
     <w:p>
       <w:pPr>
-        <w:pStyle w:val="Heading2"/>
+        <w:pStyle w:val="Nagwek2"/>
         <w:numPr>
           <w:ilvl w:val="1"/>
           <w:numId w:val="9"/>
@@ -3323,7 +3323,7 @@
     </w:p>
     <w:p>
       <w:pPr>
-        <w:pStyle w:val="ListParagraph"/>
+        <w:pStyle w:val="Akapitzlist"/>
         <w:numPr>
           <w:ilvl w:val="0"/>
           <w:numId w:val="33"/>
@@ -3341,7 +3341,7 @@
     </w:p>
     <w:p>
       <w:pPr>
-        <w:pStyle w:val="ListParagraph"/>
+        <w:pStyle w:val="Akapitzlist"/>
         <w:numPr>
           <w:ilvl w:val="0"/>
           <w:numId w:val="33"/>
@@ -3359,7 +3359,7 @@
     </w:p>
     <w:p>
       <w:pPr>
-        <w:pStyle w:val="ListParagraph"/>
+        <w:pStyle w:val="Akapitzlist"/>
         <w:numPr>
           <w:ilvl w:val="0"/>
           <w:numId w:val="33"/>
@@ -3377,7 +3377,7 @@
     </w:p>
     <w:p>
       <w:pPr>
-        <w:pStyle w:val="ListParagraph"/>
+        <w:pStyle w:val="Akapitzlist"/>
         <w:numPr>
           <w:ilvl w:val="0"/>
           <w:numId w:val="33"/>
@@ -3402,7 +3402,7 @@
     </w:p>
     <w:p>
       <w:pPr>
-        <w:pStyle w:val="Heading2"/>
+        <w:pStyle w:val="Nagwek2"/>
         <w:numPr>
           <w:ilvl w:val="1"/>
           <w:numId w:val="9"/>
@@ -3436,7 +3436,7 @@
     </w:p>
     <w:p>
       <w:pPr>
-        <w:pStyle w:val="ListParagraph"/>
+        <w:pStyle w:val="Akapitzlist"/>
         <w:numPr>
           <w:ilvl w:val="0"/>
           <w:numId w:val="9"/>
@@ -3454,7 +3454,7 @@
     </w:p>
     <w:p>
       <w:pPr>
-        <w:pStyle w:val="ListParagraph"/>
+        <w:pStyle w:val="Akapitzlist"/>
         <w:numPr>
           <w:ilvl w:val="0"/>
           <w:numId w:val="9"/>
@@ -3472,7 +3472,7 @@
     </w:p>
     <w:p>
       <w:pPr>
-        <w:pStyle w:val="ListParagraph"/>
+        <w:pStyle w:val="Akapitzlist"/>
         <w:numPr>
           <w:ilvl w:val="0"/>
           <w:numId w:val="9"/>
@@ -3490,7 +3490,7 @@
     </w:p>
     <w:p>
       <w:pPr>
-        <w:pStyle w:val="Heading2"/>
+        <w:pStyle w:val="Nagwek2"/>
         <w:numPr>
           <w:ilvl w:val="1"/>
           <w:numId w:val="9"/>
@@ -3509,7 +3509,7 @@
     </w:p>
     <w:p>
       <w:pPr>
-        <w:pStyle w:val="ListParagraph"/>
+        <w:pStyle w:val="Akapitzlist"/>
         <w:numPr>
           <w:ilvl w:val="0"/>
           <w:numId w:val="9"/>
@@ -3528,7 +3528,7 @@
     </w:p>
     <w:p>
       <w:pPr>
-        <w:pStyle w:val="ListParagraph"/>
+        <w:pStyle w:val="Akapitzlist"/>
         <w:numPr>
           <w:ilvl w:val="0"/>
           <w:numId w:val="9"/>
@@ -3546,7 +3546,7 @@
     </w:p>
     <w:p>
       <w:pPr>
-        <w:pStyle w:val="ListParagraph"/>
+        <w:pStyle w:val="Akapitzlist"/>
         <w:numPr>
           <w:ilvl w:val="0"/>
           <w:numId w:val="9"/>
@@ -3565,7 +3565,7 @@
     </w:p>
     <w:p>
       <w:pPr>
-        <w:pStyle w:val="Heading1"/>
+        <w:pStyle w:val="Nagwek1"/>
         <w:numPr>
           <w:ilvl w:val="0"/>
           <w:numId w:val="9"/>
@@ -3586,7 +3586,7 @@
     </w:p>
     <w:p>
       <w:pPr>
-        <w:pStyle w:val="Heading2"/>
+        <w:pStyle w:val="Nagwek2"/>
         <w:numPr>
           <w:ilvl w:val="1"/>
           <w:numId w:val="9"/>
@@ -3606,7 +3606,7 @@
     </w:p>
     <w:p>
       <w:pPr>
-        <w:pStyle w:val="Heading3"/>
+        <w:pStyle w:val="Nagwek3"/>
         <w:numPr>
           <w:ilvl w:val="2"/>
           <w:numId w:val="9"/>
@@ -3637,7 +3637,7 @@
     </w:p>
     <w:p>
       <w:pPr>
-        <w:pStyle w:val="Heading3"/>
+        <w:pStyle w:val="Nagwek3"/>
         <w:numPr>
           <w:ilvl w:val="2"/>
           <w:numId w:val="9"/>
@@ -3668,7 +3668,7 @@
     </w:p>
     <w:p>
       <w:pPr>
-        <w:pStyle w:val="Heading3"/>
+        <w:pStyle w:val="Nagwek3"/>
         <w:numPr>
           <w:ilvl w:val="2"/>
           <w:numId w:val="9"/>
@@ -3699,7 +3699,7 @@
     </w:p>
     <w:p>
       <w:pPr>
-        <w:pStyle w:val="Heading3"/>
+        <w:pStyle w:val="Nagwek3"/>
         <w:numPr>
           <w:ilvl w:val="2"/>
           <w:numId w:val="9"/>
@@ -3734,7 +3734,7 @@
     </w:p>
     <w:p>
       <w:pPr>
-        <w:pStyle w:val="Heading3"/>
+        <w:pStyle w:val="Nagwek3"/>
         <w:numPr>
           <w:ilvl w:val="2"/>
           <w:numId w:val="9"/>
@@ -3862,7 +3862,7 @@
     </w:p>
     <w:p>
       <w:pPr>
-        <w:pStyle w:val="Heading3"/>
+        <w:pStyle w:val="Nagwek3"/>
         <w:numPr>
           <w:ilvl w:val="2"/>
           <w:numId w:val="9"/>
@@ -3893,7 +3893,7 @@
     </w:p>
     <w:p>
       <w:pPr>
-        <w:pStyle w:val="Heading2"/>
+        <w:pStyle w:val="Nagwek2"/>
         <w:numPr>
           <w:ilvl w:val="1"/>
           <w:numId w:val="9"/>
@@ -3913,7 +3913,7 @@
     </w:p>
     <w:p>
       <w:pPr>
-        <w:pStyle w:val="Heading3"/>
+        <w:pStyle w:val="Nagwek3"/>
         <w:numPr>
           <w:ilvl w:val="2"/>
           <w:numId w:val="9"/>
@@ -3951,7 +3951,7 @@
     </w:p>
     <w:p>
       <w:pPr>
-        <w:pStyle w:val="ListParagraph"/>
+        <w:pStyle w:val="Akapitzlist"/>
         <w:numPr>
           <w:ilvl w:val="0"/>
           <w:numId w:val="16"/>
@@ -3972,7 +3972,7 @@
     </w:p>
     <w:p>
       <w:pPr>
-        <w:pStyle w:val="ListParagraph"/>
+        <w:pStyle w:val="Akapitzlist"/>
         <w:numPr>
           <w:ilvl w:val="0"/>
           <w:numId w:val="16"/>
@@ -3992,7 +3992,7 @@
     </w:p>
     <w:p>
       <w:pPr>
-        <w:pStyle w:val="ListParagraph"/>
+        <w:pStyle w:val="Akapitzlist"/>
         <w:numPr>
           <w:ilvl w:val="0"/>
           <w:numId w:val="16"/>
@@ -4012,7 +4012,7 @@
     </w:p>
     <w:p>
       <w:pPr>
-        <w:pStyle w:val="ListParagraph"/>
+        <w:pStyle w:val="Akapitzlist"/>
         <w:numPr>
           <w:ilvl w:val="0"/>
           <w:numId w:val="16"/>
@@ -4030,7 +4030,7 @@
     </w:p>
     <w:p>
       <w:pPr>
-        <w:pStyle w:val="ListParagraph"/>
+        <w:pStyle w:val="Akapitzlist"/>
         <w:numPr>
           <w:ilvl w:val="0"/>
           <w:numId w:val="16"/>
@@ -4049,7 +4049,7 @@
     </w:p>
     <w:p>
       <w:pPr>
-        <w:pStyle w:val="ListParagraph"/>
+        <w:pStyle w:val="Akapitzlist"/>
         <w:numPr>
           <w:ilvl w:val="0"/>
           <w:numId w:val="16"/>
@@ -4069,7 +4069,7 @@
     </w:p>
     <w:p>
       <w:pPr>
-        <w:pStyle w:val="ListParagraph"/>
+        <w:pStyle w:val="Akapitzlist"/>
         <w:numPr>
           <w:ilvl w:val="0"/>
           <w:numId w:val="16"/>
@@ -4089,7 +4089,7 @@
     </w:p>
     <w:p>
       <w:pPr>
-        <w:pStyle w:val="ListParagraph"/>
+        <w:pStyle w:val="Akapitzlist"/>
         <w:numPr>
           <w:ilvl w:val="0"/>
           <w:numId w:val="16"/>
@@ -4109,7 +4109,7 @@
     </w:p>
     <w:p>
       <w:pPr>
-        <w:pStyle w:val="ListParagraph"/>
+        <w:pStyle w:val="Akapitzlist"/>
         <w:numPr>
           <w:ilvl w:val="0"/>
           <w:numId w:val="16"/>
@@ -4129,7 +4129,7 @@
     </w:p>
     <w:p>
       <w:pPr>
-        <w:pStyle w:val="ListParagraph"/>
+        <w:pStyle w:val="Akapitzlist"/>
         <w:numPr>
           <w:ilvl w:val="0"/>
           <w:numId w:val="16"/>
@@ -4147,7 +4147,7 @@
     </w:p>
     <w:p>
       <w:pPr>
-        <w:pStyle w:val="ListParagraph"/>
+        <w:pStyle w:val="Akapitzlist"/>
         <w:numPr>
           <w:ilvl w:val="0"/>
           <w:numId w:val="16"/>
@@ -4167,7 +4167,7 @@
     </w:p>
     <w:p>
       <w:pPr>
-        <w:pStyle w:val="ListParagraph"/>
+        <w:pStyle w:val="Akapitzlist"/>
         <w:numPr>
           <w:ilvl w:val="0"/>
           <w:numId w:val="16"/>
@@ -4185,17 +4185,19 @@
     </w:p>
     <w:p>
       <w:pPr>
-        <w:pStyle w:val="ListParagraph"/>
+        <w:pStyle w:val="Akapitzlist"/>
         <w:numPr>
           <w:ilvl w:val="0"/>
           <w:numId w:val="16"/>
         </w:numPr>
         <w:rPr>
+          <w:color w:val="00B050"/>
           <w:lang w:val="pl-PL"/>
         </w:rPr>
       </w:pPr>
       <w:r>
         <w:rPr>
+          <w:color w:val="00B050"/>
           <w:lang w:val="pl-PL"/>
         </w:rPr>
         <w:t>Użytkownik ma możliwość podglądu zadań do zrobienia  dzisiaj i których termin jest ustawiony na jutro (typu „Hej, Marku! Masz tu do zrobienia dzisiaj, to i tamto i siamto [lista zadań]. A na jutro masz: bla bla bla bla [lista zadań])</w:t>
@@ -4203,7 +4205,7 @@
     </w:p>
     <w:p>
       <w:pPr>
-        <w:pStyle w:val="ListParagraph"/>
+        <w:pStyle w:val="Akapitzlist"/>
         <w:numPr>
           <w:ilvl w:val="0"/>
           <w:numId w:val="16"/>
@@ -4223,7 +4225,7 @@
     </w:p>
     <w:p>
       <w:pPr>
-        <w:pStyle w:val="ListParagraph"/>
+        <w:pStyle w:val="Akapitzlist"/>
         <w:numPr>
           <w:ilvl w:val="0"/>
           <w:numId w:val="16"/>
@@ -4243,7 +4245,7 @@
     </w:p>
     <w:p>
       <w:pPr>
-        <w:pStyle w:val="ListParagraph"/>
+        <w:pStyle w:val="Akapitzlist"/>
         <w:numPr>
           <w:ilvl w:val="0"/>
           <w:numId w:val="16"/>
@@ -4263,7 +4265,7 @@
     </w:p>
     <w:p>
       <w:pPr>
-        <w:pStyle w:val="ListParagraph"/>
+        <w:pStyle w:val="Akapitzlist"/>
         <w:numPr>
           <w:ilvl w:val="0"/>
           <w:numId w:val="16"/>
@@ -4283,17 +4285,19 @@
     </w:p>
     <w:p>
       <w:pPr>
-        <w:pStyle w:val="ListParagraph"/>
+        <w:pStyle w:val="Akapitzlist"/>
         <w:numPr>
           <w:ilvl w:val="0"/>
           <w:numId w:val="16"/>
         </w:numPr>
         <w:rPr>
+          <w:color w:val="00B050"/>
           <w:lang w:val="pl-PL"/>
         </w:rPr>
       </w:pPr>
       <w:r>
         <w:rPr>
+          <w:color w:val="00B050"/>
           <w:lang w:val="pl-PL"/>
         </w:rPr>
         <w:t>Użytkownik ma możliwość posortować zadania względem priorytetu zadania.</w:t>
@@ -4301,17 +4305,19 @@
     </w:p>
     <w:p>
       <w:pPr>
-        <w:pStyle w:val="ListParagraph"/>
+        <w:pStyle w:val="Akapitzlist"/>
         <w:numPr>
           <w:ilvl w:val="0"/>
           <w:numId w:val="16"/>
         </w:numPr>
         <w:rPr>
+          <w:color w:val="00B050"/>
           <w:lang w:val="pl-PL"/>
         </w:rPr>
       </w:pPr>
       <w:r>
         <w:rPr>
+          <w:color w:val="00B050"/>
           <w:lang w:val="pl-PL"/>
         </w:rPr>
         <w:t>Użytkownik ma możliwość posortować zadania względem terminu.</w:t>
@@ -4319,7 +4325,7 @@
     </w:p>
     <w:p>
       <w:pPr>
-        <w:pStyle w:val="ListParagraph"/>
+        <w:pStyle w:val="Akapitzlist"/>
         <w:numPr>
           <w:ilvl w:val="0"/>
           <w:numId w:val="16"/>
@@ -4339,7 +4345,7 @@
     </w:p>
     <w:p>
       <w:pPr>
-        <w:pStyle w:val="ListParagraph"/>
+        <w:pStyle w:val="Akapitzlist"/>
         <w:numPr>
           <w:ilvl w:val="0"/>
           <w:numId w:val="16"/>
@@ -4357,7 +4363,7 @@
     </w:p>
     <w:p>
       <w:pPr>
-        <w:pStyle w:val="ListParagraph"/>
+        <w:pStyle w:val="Akapitzlist"/>
         <w:numPr>
           <w:ilvl w:val="0"/>
           <w:numId w:val="16"/>
@@ -4375,7 +4381,7 @@
     </w:p>
     <w:p>
       <w:pPr>
-        <w:pStyle w:val="ListParagraph"/>
+        <w:pStyle w:val="Akapitzlist"/>
         <w:numPr>
           <w:ilvl w:val="0"/>
           <w:numId w:val="16"/>
@@ -4411,7 +4417,7 @@
     </w:p>
     <w:p>
       <w:pPr>
-        <w:pStyle w:val="Heading3"/>
+        <w:pStyle w:val="Nagwek3"/>
         <w:numPr>
           <w:ilvl w:val="2"/>
           <w:numId w:val="18"/>
@@ -4639,7 +4645,7 @@
     </w:p>
     <w:p>
       <w:pPr>
-        <w:pStyle w:val="Heading3"/>
+        <w:pStyle w:val="Nagwek3"/>
         <w:numPr>
           <w:ilvl w:val="2"/>
           <w:numId w:val="18"/>
@@ -4658,7 +4664,7 @@
     </w:p>
     <w:tbl>
       <w:tblPr>
-        <w:tblStyle w:val="GridTable5Dark-Accent6"/>
+        <w:tblStyle w:val="Tabelasiatki5ciemnaakcent6"/>
         <w:tblW w:w="8856" w:type="dxa"/>
         <w:tblLook w:val="04A0" w:firstRow="1" w:lastRow="0" w:firstColumn="1" w:lastColumn="0" w:noHBand="0" w:noVBand="1"/>
       </w:tblPr>
@@ -5811,7 +5817,7 @@
     </w:p>
     <w:tbl>
       <w:tblPr>
-        <w:tblStyle w:val="GridTable5Dark-Accent6"/>
+        <w:tblStyle w:val="Tabelasiatki5ciemnaakcent6"/>
         <w:tblW w:w="8856" w:type="dxa"/>
         <w:tblLook w:val="04A0" w:firstRow="1" w:lastRow="0" w:firstColumn="1" w:lastColumn="0" w:noHBand="0" w:noVBand="1"/>
       </w:tblPr>
@@ -6604,7 +6610,7 @@
     </w:p>
     <w:tbl>
       <w:tblPr>
-        <w:tblStyle w:val="GridTable5Dark-Accent6"/>
+        <w:tblStyle w:val="Tabelasiatki5ciemnaakcent6"/>
         <w:tblW w:w="8856" w:type="dxa"/>
         <w:tblLook w:val="04A0" w:firstRow="1" w:lastRow="0" w:firstColumn="1" w:lastColumn="0" w:noHBand="0" w:noVBand="1"/>
       </w:tblPr>
@@ -7603,7 +7609,7 @@
     </w:p>
     <w:tbl>
       <w:tblPr>
-        <w:tblStyle w:val="GridTable5Dark-Accent6"/>
+        <w:tblStyle w:val="Tabelasiatki5ciemnaakcent6"/>
         <w:tblW w:w="8856" w:type="dxa"/>
         <w:tblLook w:val="04A0" w:firstRow="1" w:lastRow="0" w:firstColumn="1" w:lastColumn="0" w:noHBand="0" w:noVBand="1"/>
       </w:tblPr>
@@ -7792,7 +7798,7 @@
           </w:tcPr>
           <w:p>
             <w:pPr>
-              <w:pStyle w:val="ListParagraph"/>
+              <w:pStyle w:val="Akapitzlist"/>
               <w:numPr>
                 <w:ilvl w:val="1"/>
                 <w:numId w:val="13"/>
@@ -7811,7 +7817,7 @@
           </w:p>
           <w:p>
             <w:pPr>
-              <w:pStyle w:val="ListParagraph"/>
+              <w:pStyle w:val="Akapitzlist"/>
               <w:numPr>
                 <w:ilvl w:val="1"/>
                 <w:numId w:val="13"/>
@@ -7830,7 +7836,7 @@
           </w:p>
           <w:p>
             <w:pPr>
-              <w:pStyle w:val="ListParagraph"/>
+              <w:pStyle w:val="Akapitzlist"/>
               <w:numPr>
                 <w:ilvl w:val="1"/>
                 <w:numId w:val="13"/>
@@ -8478,7 +8484,7 @@
     </w:p>
     <w:tbl>
       <w:tblPr>
-        <w:tblStyle w:val="GridTable5Dark-Accent6"/>
+        <w:tblStyle w:val="Tabelasiatki5ciemnaakcent6"/>
         <w:tblW w:w="8856" w:type="dxa"/>
         <w:tblLook w:val="04A0" w:firstRow="1" w:lastRow="0" w:firstColumn="1" w:lastColumn="0" w:noHBand="0" w:noVBand="1"/>
       </w:tblPr>
@@ -9434,7 +9440,7 @@
     </w:p>
     <w:tbl>
       <w:tblPr>
-        <w:tblStyle w:val="GridTable5Dark-Accent6"/>
+        <w:tblStyle w:val="Tabelasiatki5ciemnaakcent6"/>
         <w:tblW w:w="8856" w:type="dxa"/>
         <w:tblLook w:val="04A0" w:firstRow="1" w:lastRow="0" w:firstColumn="1" w:lastColumn="0" w:noHBand="0" w:noVBand="1"/>
       </w:tblPr>
@@ -10483,7 +10489,7 @@
     </w:p>
     <w:tbl>
       <w:tblPr>
-        <w:tblStyle w:val="GridTable5Dark-Accent6"/>
+        <w:tblStyle w:val="Tabelasiatki5ciemnaakcent6"/>
         <w:tblW w:w="8856" w:type="dxa"/>
         <w:tblLook w:val="04A0" w:firstRow="1" w:lastRow="0" w:firstColumn="1" w:lastColumn="0" w:noHBand="0" w:noVBand="1"/>
       </w:tblPr>
@@ -11421,7 +11427,7 @@
     </w:p>
     <w:tbl>
       <w:tblPr>
-        <w:tblStyle w:val="GridTable5Dark-Accent6"/>
+        <w:tblStyle w:val="Tabelasiatki5ciemnaakcent6"/>
         <w:tblW w:w="8856" w:type="dxa"/>
         <w:tblLook w:val="04A0" w:firstRow="1" w:lastRow="0" w:firstColumn="1" w:lastColumn="0" w:noHBand="0" w:noVBand="1"/>
       </w:tblPr>
@@ -12471,7 +12477,7 @@
     </w:p>
     <w:tbl>
       <w:tblPr>
-        <w:tblStyle w:val="GridTable5Dark-Accent6"/>
+        <w:tblStyle w:val="Tabelasiatki5ciemnaakcent6"/>
         <w:tblW w:w="8856" w:type="dxa"/>
         <w:tblLook w:val="04A0" w:firstRow="1" w:lastRow="0" w:firstColumn="1" w:lastColumn="0" w:noHBand="0" w:noVBand="1"/>
       </w:tblPr>
@@ -13368,7 +13374,7 @@
     </w:p>
     <w:tbl>
       <w:tblPr>
-        <w:tblStyle w:val="GridTable5Dark-Accent6"/>
+        <w:tblStyle w:val="Tabelasiatki5ciemnaakcent6"/>
         <w:tblW w:w="8856" w:type="dxa"/>
         <w:tblLook w:val="04A0" w:firstRow="1" w:lastRow="0" w:firstColumn="1" w:lastColumn="0" w:noHBand="0" w:noVBand="1"/>
       </w:tblPr>
@@ -14374,7 +14380,7 @@
     </w:p>
     <w:tbl>
       <w:tblPr>
-        <w:tblStyle w:val="GridTable5Dark-Accent6"/>
+        <w:tblStyle w:val="Tabelasiatki5ciemnaakcent6"/>
         <w:tblW w:w="8856" w:type="dxa"/>
         <w:tblLook w:val="04A0" w:firstRow="1" w:lastRow="0" w:firstColumn="1" w:lastColumn="0" w:noHBand="0" w:noVBand="1"/>
       </w:tblPr>
@@ -15321,7 +15327,7 @@
     </w:p>
     <w:tbl>
       <w:tblPr>
-        <w:tblStyle w:val="GridTable5Dark-Accent6"/>
+        <w:tblStyle w:val="Tabelasiatki5ciemnaakcent6"/>
         <w:tblW w:w="8856" w:type="dxa"/>
         <w:tblLook w:val="04A0" w:firstRow="1" w:lastRow="0" w:firstColumn="1" w:lastColumn="0" w:noHBand="0" w:noVBand="1"/>
       </w:tblPr>
@@ -16371,7 +16377,7 @@
     </w:p>
     <w:tbl>
       <w:tblPr>
-        <w:tblStyle w:val="GridTable5Dark-Accent6"/>
+        <w:tblStyle w:val="Tabelasiatki5ciemnaakcent6"/>
         <w:tblW w:w="8856" w:type="dxa"/>
         <w:tblLook w:val="04A0" w:firstRow="1" w:lastRow="0" w:firstColumn="1" w:lastColumn="0" w:noHBand="0" w:noVBand="1"/>
       </w:tblPr>
@@ -16576,7 +16582,7 @@
           </w:tcPr>
           <w:p>
             <w:pPr>
-              <w:pStyle w:val="ListParagraph"/>
+              <w:pStyle w:val="Akapitzlist"/>
               <w:numPr>
                 <w:ilvl w:val="0"/>
                 <w:numId w:val="19"/>
@@ -16595,7 +16601,7 @@
           </w:p>
           <w:p>
             <w:pPr>
-              <w:pStyle w:val="ListParagraph"/>
+              <w:pStyle w:val="Akapitzlist"/>
               <w:numPr>
                 <w:ilvl w:val="0"/>
                 <w:numId w:val="19"/>
@@ -17417,7 +17423,7 @@
     </w:p>
     <w:tbl>
       <w:tblPr>
-        <w:tblStyle w:val="GridTable5Dark-Accent6"/>
+        <w:tblStyle w:val="Tabelasiatki5ciemnaakcent6"/>
         <w:tblW w:w="8856" w:type="dxa"/>
         <w:tblLook w:val="04A0" w:firstRow="1" w:lastRow="0" w:firstColumn="1" w:lastColumn="0" w:noHBand="0" w:noVBand="1"/>
       </w:tblPr>
@@ -17606,7 +17612,7 @@
           </w:tcPr>
           <w:p>
             <w:pPr>
-              <w:pStyle w:val="ListParagraph"/>
+              <w:pStyle w:val="Akapitzlist"/>
               <w:numPr>
                 <w:ilvl w:val="0"/>
                 <w:numId w:val="20"/>
@@ -17625,7 +17631,7 @@
           </w:p>
           <w:p>
             <w:pPr>
-              <w:pStyle w:val="ListParagraph"/>
+              <w:pStyle w:val="Akapitzlist"/>
               <w:numPr>
                 <w:ilvl w:val="0"/>
                 <w:numId w:val="20"/>
@@ -18552,7 +18558,7 @@
     </w:p>
     <w:tbl>
       <w:tblPr>
-        <w:tblStyle w:val="GridTable5Dark-Accent6"/>
+        <w:tblStyle w:val="Tabelasiatki5ciemnaakcent6"/>
         <w:tblW w:w="8856" w:type="dxa"/>
         <w:tblLook w:val="04A0" w:firstRow="1" w:lastRow="0" w:firstColumn="1" w:lastColumn="0" w:noHBand="0" w:noVBand="1"/>
       </w:tblPr>
@@ -18741,7 +18747,7 @@
           </w:tcPr>
           <w:p>
             <w:pPr>
-              <w:pStyle w:val="ListParagraph"/>
+              <w:pStyle w:val="Akapitzlist"/>
               <w:numPr>
                 <w:ilvl w:val="0"/>
                 <w:numId w:val="21"/>
@@ -18760,7 +18766,7 @@
           </w:p>
           <w:p>
             <w:pPr>
-              <w:pStyle w:val="ListParagraph"/>
+              <w:pStyle w:val="Akapitzlist"/>
               <w:numPr>
                 <w:ilvl w:val="0"/>
                 <w:numId w:val="21"/>
@@ -19576,7 +19582,7 @@
     </w:p>
     <w:tbl>
       <w:tblPr>
-        <w:tblStyle w:val="GridTable5Dark-Accent6"/>
+        <w:tblStyle w:val="Tabelasiatki5ciemnaakcent6"/>
         <w:tblW w:w="8856" w:type="dxa"/>
         <w:tblLook w:val="04A0" w:firstRow="1" w:lastRow="0" w:firstColumn="1" w:lastColumn="0" w:noHBand="0" w:noVBand="1"/>
       </w:tblPr>
@@ -19765,7 +19771,7 @@
           </w:tcPr>
           <w:p>
             <w:pPr>
-              <w:pStyle w:val="ListParagraph"/>
+              <w:pStyle w:val="Akapitzlist"/>
               <w:numPr>
                 <w:ilvl w:val="0"/>
                 <w:numId w:val="22"/>
@@ -19784,7 +19790,7 @@
           </w:p>
           <w:p>
             <w:pPr>
-              <w:pStyle w:val="ListParagraph"/>
+              <w:pStyle w:val="Akapitzlist"/>
               <w:numPr>
                 <w:ilvl w:val="0"/>
                 <w:numId w:val="22"/>
@@ -20703,7 +20709,7 @@
     </w:p>
     <w:tbl>
       <w:tblPr>
-        <w:tblStyle w:val="GridTable5Dark-Accent6"/>
+        <w:tblStyle w:val="Tabelasiatki5ciemnaakcent6"/>
         <w:tblW w:w="8856" w:type="dxa"/>
         <w:tblLook w:val="04A0" w:firstRow="1" w:lastRow="0" w:firstColumn="1" w:lastColumn="0" w:noHBand="0" w:noVBand="1"/>
       </w:tblPr>
@@ -20892,7 +20898,7 @@
           </w:tcPr>
           <w:p>
             <w:pPr>
-              <w:pStyle w:val="ListParagraph"/>
+              <w:pStyle w:val="Akapitzlist"/>
               <w:numPr>
                 <w:ilvl w:val="0"/>
                 <w:numId w:val="23"/>
@@ -20911,7 +20917,7 @@
           </w:p>
           <w:p>
             <w:pPr>
-              <w:pStyle w:val="ListParagraph"/>
+              <w:pStyle w:val="Akapitzlist"/>
               <w:numPr>
                 <w:ilvl w:val="0"/>
                 <w:numId w:val="23"/>
@@ -21727,7 +21733,7 @@
     </w:p>
     <w:tbl>
       <w:tblPr>
-        <w:tblStyle w:val="GridTable5Dark-Accent6"/>
+        <w:tblStyle w:val="Tabelasiatki5ciemnaakcent6"/>
         <w:tblW w:w="8856" w:type="dxa"/>
         <w:tblLook w:val="04A0" w:firstRow="1" w:lastRow="0" w:firstColumn="1" w:lastColumn="0" w:noHBand="0" w:noVBand="1"/>
       </w:tblPr>
@@ -21916,7 +21922,7 @@
           </w:tcPr>
           <w:p>
             <w:pPr>
-              <w:pStyle w:val="ListParagraph"/>
+              <w:pStyle w:val="Akapitzlist"/>
               <w:numPr>
                 <w:ilvl w:val="0"/>
                 <w:numId w:val="24"/>
@@ -21935,7 +21941,7 @@
           </w:p>
           <w:p>
             <w:pPr>
-              <w:pStyle w:val="ListParagraph"/>
+              <w:pStyle w:val="Akapitzlist"/>
               <w:numPr>
                 <w:ilvl w:val="0"/>
                 <w:numId w:val="24"/>
@@ -22854,7 +22860,7 @@
     </w:p>
     <w:tbl>
       <w:tblPr>
-        <w:tblStyle w:val="GridTable5Dark-Accent6"/>
+        <w:tblStyle w:val="Tabelasiatki5ciemnaakcent6"/>
         <w:tblW w:w="8856" w:type="dxa"/>
         <w:tblLook w:val="04A0" w:firstRow="1" w:lastRow="0" w:firstColumn="1" w:lastColumn="0" w:noHBand="0" w:noVBand="1"/>
       </w:tblPr>
@@ -23420,7 +23426,7 @@
           </w:tcPr>
           <w:p>
             <w:pPr>
-              <w:pStyle w:val="ListParagraph"/>
+              <w:pStyle w:val="Akapitzlist"/>
               <w:ind w:left="360"/>
               <w:jc w:val="right"/>
               <w:rPr>
@@ -23472,7 +23478,7 @@
           </w:tcPr>
           <w:p>
             <w:pPr>
-              <w:pStyle w:val="ListParagraph"/>
+              <w:pStyle w:val="Akapitzlist"/>
               <w:ind w:left="360"/>
               <w:jc w:val="right"/>
               <w:rPr>
@@ -23527,7 +23533,7 @@
           </w:tcPr>
           <w:p>
             <w:pPr>
-              <w:pStyle w:val="ListParagraph"/>
+              <w:pStyle w:val="Akapitzlist"/>
               <w:ind w:left="360"/>
               <w:jc w:val="right"/>
               <w:rPr>
@@ -23579,7 +23585,7 @@
           </w:tcPr>
           <w:p>
             <w:pPr>
-              <w:pStyle w:val="ListParagraph"/>
+              <w:pStyle w:val="Akapitzlist"/>
               <w:ind w:left="360"/>
               <w:jc w:val="right"/>
               <w:rPr>
@@ -23909,7 +23915,7 @@
     </w:p>
     <w:tbl>
       <w:tblPr>
-        <w:tblStyle w:val="GridTable5Dark-Accent6"/>
+        <w:tblStyle w:val="Tabelasiatki5ciemnaakcent6"/>
         <w:tblW w:w="8856" w:type="dxa"/>
         <w:tblLook w:val="04A0" w:firstRow="1" w:lastRow="0" w:firstColumn="1" w:lastColumn="0" w:noHBand="0" w:noVBand="1"/>
       </w:tblPr>
@@ -24098,7 +24104,7 @@
           </w:tcPr>
           <w:p>
             <w:pPr>
-              <w:pStyle w:val="ListParagraph"/>
+              <w:pStyle w:val="Akapitzlist"/>
               <w:numPr>
                 <w:ilvl w:val="0"/>
                 <w:numId w:val="25"/>
@@ -24117,7 +24123,7 @@
           </w:p>
           <w:p>
             <w:pPr>
-              <w:pStyle w:val="ListParagraph"/>
+              <w:pStyle w:val="Akapitzlist"/>
               <w:numPr>
                 <w:ilvl w:val="0"/>
                 <w:numId w:val="25"/>
@@ -24621,7 +24627,7 @@
     </w:p>
     <w:tbl>
       <w:tblPr>
-        <w:tblStyle w:val="GridTable5Dark-Accent6"/>
+        <w:tblStyle w:val="Tabelasiatki5ciemnaakcent6"/>
         <w:tblW w:w="8856" w:type="dxa"/>
         <w:tblLook w:val="04A0" w:firstRow="1" w:lastRow="0" w:firstColumn="1" w:lastColumn="0" w:noHBand="0" w:noVBand="1"/>
       </w:tblPr>
@@ -25668,7 +25674,7 @@
     </w:p>
     <w:tbl>
       <w:tblPr>
-        <w:tblStyle w:val="GridTable5Dark-Accent6"/>
+        <w:tblStyle w:val="Tabelasiatki5ciemnaakcent6"/>
         <w:tblW w:w="8856" w:type="dxa"/>
         <w:tblLook w:val="04A0" w:firstRow="1" w:lastRow="0" w:firstColumn="1" w:lastColumn="0" w:noHBand="0" w:noVBand="1"/>
       </w:tblPr>
@@ -26465,7 +26471,7 @@
     </w:p>
     <w:tbl>
       <w:tblPr>
-        <w:tblStyle w:val="GridTable5Dark-Accent6"/>
+        <w:tblStyle w:val="Tabelasiatki5ciemnaakcent6"/>
         <w:tblW w:w="8856" w:type="dxa"/>
         <w:tblLook w:val="04A0" w:firstRow="1" w:lastRow="0" w:firstColumn="1" w:lastColumn="0" w:noHBand="0" w:noVBand="1"/>
       </w:tblPr>
@@ -26978,7 +26984,7 @@
           </w:tcPr>
           <w:p>
             <w:pPr>
-              <w:pStyle w:val="ListParagraph"/>
+              <w:pStyle w:val="Akapitzlist"/>
               <w:ind w:left="360"/>
               <w:jc w:val="right"/>
               <w:rPr>
@@ -27361,7 +27367,7 @@
     </w:p>
     <w:tbl>
       <w:tblPr>
-        <w:tblStyle w:val="GridTable5Dark-Accent6"/>
+        <w:tblStyle w:val="Tabelasiatki5ciemnaakcent6"/>
         <w:tblW w:w="8856" w:type="dxa"/>
         <w:tblLook w:val="04A0" w:firstRow="1" w:lastRow="0" w:firstColumn="1" w:lastColumn="0" w:noHBand="0" w:noVBand="1"/>
       </w:tblPr>
@@ -27550,7 +27556,7 @@
           </w:tcPr>
           <w:p>
             <w:pPr>
-              <w:pStyle w:val="ListParagraph"/>
+              <w:pStyle w:val="Akapitzlist"/>
               <w:numPr>
                 <w:ilvl w:val="0"/>
                 <w:numId w:val="26"/>
@@ -27569,7 +27575,7 @@
           </w:p>
           <w:p>
             <w:pPr>
-              <w:pStyle w:val="ListParagraph"/>
+              <w:pStyle w:val="Akapitzlist"/>
               <w:numPr>
                 <w:ilvl w:val="0"/>
                 <w:numId w:val="26"/>
@@ -27898,7 +27904,7 @@
           </w:tcPr>
           <w:p>
             <w:pPr>
-              <w:pStyle w:val="ListParagraph"/>
+              <w:pStyle w:val="Akapitzlist"/>
               <w:ind w:left="360"/>
               <w:jc w:val="right"/>
               <w:rPr>
@@ -27959,7 +27965,7 @@
           </w:tcPr>
           <w:p>
             <w:pPr>
-              <w:pStyle w:val="ListParagraph"/>
+              <w:pStyle w:val="Akapitzlist"/>
               <w:ind w:left="360"/>
               <w:jc w:val="right"/>
               <w:rPr>
@@ -28011,7 +28017,7 @@
           </w:tcPr>
           <w:p>
             <w:pPr>
-              <w:pStyle w:val="ListParagraph"/>
+              <w:pStyle w:val="Akapitzlist"/>
               <w:ind w:left="360"/>
               <w:jc w:val="right"/>
               <w:rPr>
@@ -28066,7 +28072,7 @@
           </w:tcPr>
           <w:p>
             <w:pPr>
-              <w:pStyle w:val="ListParagraph"/>
+              <w:pStyle w:val="Akapitzlist"/>
               <w:ind w:left="360"/>
               <w:jc w:val="right"/>
               <w:rPr>
@@ -28118,7 +28124,7 @@
           </w:tcPr>
           <w:p>
             <w:pPr>
-              <w:pStyle w:val="ListParagraph"/>
+              <w:pStyle w:val="Akapitzlist"/>
               <w:ind w:left="360"/>
               <w:jc w:val="right"/>
               <w:rPr>
@@ -28501,7 +28507,7 @@
     </w:p>
     <w:tbl>
       <w:tblPr>
-        <w:tblStyle w:val="GridTable5Dark-Accent6"/>
+        <w:tblStyle w:val="Tabelasiatki5ciemnaakcent6"/>
         <w:tblW w:w="8856" w:type="dxa"/>
         <w:tblLook w:val="04A0" w:firstRow="1" w:lastRow="0" w:firstColumn="1" w:lastColumn="0" w:noHBand="0" w:noVBand="1"/>
       </w:tblPr>
@@ -29014,7 +29020,7 @@
           </w:tcPr>
           <w:p>
             <w:pPr>
-              <w:pStyle w:val="ListParagraph"/>
+              <w:pStyle w:val="Akapitzlist"/>
               <w:ind w:left="360"/>
               <w:jc w:val="right"/>
               <w:rPr>
@@ -29069,7 +29075,7 @@
           </w:tcPr>
           <w:p>
             <w:pPr>
-              <w:pStyle w:val="ListParagraph"/>
+              <w:pStyle w:val="Akapitzlist"/>
               <w:ind w:left="360"/>
               <w:jc w:val="right"/>
               <w:rPr>
@@ -29121,7 +29127,7 @@
           </w:tcPr>
           <w:p>
             <w:pPr>
-              <w:pStyle w:val="ListParagraph"/>
+              <w:pStyle w:val="Akapitzlist"/>
               <w:ind w:left="360"/>
               <w:jc w:val="right"/>
               <w:rPr>
@@ -29451,7 +29457,7 @@
     </w:p>
     <w:tbl>
       <w:tblPr>
-        <w:tblStyle w:val="GridTable5Dark-Accent6"/>
+        <w:tblStyle w:val="Tabelasiatki5ciemnaakcent6"/>
         <w:tblW w:w="8856" w:type="dxa"/>
         <w:tblLook w:val="04A0" w:firstRow="1" w:lastRow="0" w:firstColumn="1" w:lastColumn="0" w:noHBand="0" w:noVBand="1"/>
       </w:tblPr>
@@ -29640,7 +29646,7 @@
           </w:tcPr>
           <w:p>
             <w:pPr>
-              <w:pStyle w:val="ListParagraph"/>
+              <w:pStyle w:val="Akapitzlist"/>
               <w:numPr>
                 <w:ilvl w:val="0"/>
                 <w:numId w:val="27"/>
@@ -29659,7 +29665,7 @@
           </w:p>
           <w:p>
             <w:pPr>
-              <w:pStyle w:val="ListParagraph"/>
+              <w:pStyle w:val="Akapitzlist"/>
               <w:numPr>
                 <w:ilvl w:val="0"/>
                 <w:numId w:val="27"/>
@@ -30213,7 +30219,7 @@
     </w:p>
     <w:tbl>
       <w:tblPr>
-        <w:tblStyle w:val="GridTable5Dark-Accent6"/>
+        <w:tblStyle w:val="Tabelasiatki5ciemnaakcent6"/>
         <w:tblW w:w="8856" w:type="dxa"/>
         <w:tblLook w:val="04A0" w:firstRow="1" w:lastRow="0" w:firstColumn="1" w:lastColumn="0" w:noHBand="0" w:noVBand="1"/>
       </w:tblPr>
@@ -30402,7 +30408,7 @@
           </w:tcPr>
           <w:p>
             <w:pPr>
-              <w:pStyle w:val="ListParagraph"/>
+              <w:pStyle w:val="Akapitzlist"/>
               <w:numPr>
                 <w:ilvl w:val="0"/>
                 <w:numId w:val="28"/>
@@ -30421,7 +30427,7 @@
           </w:p>
           <w:p>
             <w:pPr>
-              <w:pStyle w:val="ListParagraph"/>
+              <w:pStyle w:val="Akapitzlist"/>
               <w:numPr>
                 <w:ilvl w:val="0"/>
                 <w:numId w:val="28"/>
@@ -30987,7 +30993,7 @@
     </w:p>
     <w:tbl>
       <w:tblPr>
-        <w:tblStyle w:val="GridTable5Dark-Accent6"/>
+        <w:tblStyle w:val="Tabelasiatki5ciemnaakcent6"/>
         <w:tblW w:w="8856" w:type="dxa"/>
         <w:tblLook w:val="04A0" w:firstRow="1" w:lastRow="0" w:firstColumn="1" w:lastColumn="0" w:noHBand="0" w:noVBand="1"/>
       </w:tblPr>
@@ -31862,7 +31868,7 @@
     </w:p>
     <w:tbl>
       <w:tblPr>
-        <w:tblStyle w:val="GridTable5Dark-Accent6"/>
+        <w:tblStyle w:val="Tabelasiatki5ciemnaakcent6"/>
         <w:tblW w:w="8856" w:type="dxa"/>
         <w:tblLook w:val="04A0" w:firstRow="1" w:lastRow="0" w:firstColumn="1" w:lastColumn="0" w:noHBand="0" w:noVBand="1"/>
       </w:tblPr>
@@ -32051,7 +32057,7 @@
           </w:tcPr>
           <w:p>
             <w:pPr>
-              <w:pStyle w:val="ListParagraph"/>
+              <w:pStyle w:val="Akapitzlist"/>
               <w:numPr>
                 <w:ilvl w:val="0"/>
                 <w:numId w:val="29"/>
@@ -32070,7 +32076,7 @@
           </w:p>
           <w:p>
             <w:pPr>
-              <w:pStyle w:val="ListParagraph"/>
+              <w:pStyle w:val="Akapitzlist"/>
               <w:numPr>
                 <w:ilvl w:val="0"/>
                 <w:numId w:val="29"/>
@@ -32986,7 +32992,7 @@
     </w:p>
     <w:tbl>
       <w:tblPr>
-        <w:tblStyle w:val="GridTable5Dark-Accent6"/>
+        <w:tblStyle w:val="Tabelasiatki5ciemnaakcent6"/>
         <w:tblW w:w="8856" w:type="dxa"/>
         <w:tblLook w:val="04A0" w:firstRow="1" w:lastRow="0" w:firstColumn="1" w:lastColumn="0" w:noHBand="0" w:noVBand="1"/>
       </w:tblPr>
@@ -34033,7 +34039,7 @@
     </w:p>
     <w:tbl>
       <w:tblPr>
-        <w:tblStyle w:val="GridTable5Dark-Accent6"/>
+        <w:tblStyle w:val="Tabelasiatki5ciemnaakcent6"/>
         <w:tblW w:w="8856" w:type="dxa"/>
         <w:tblLook w:val="04A0" w:firstRow="1" w:lastRow="0" w:firstColumn="1" w:lastColumn="0" w:noHBand="0" w:noVBand="1"/>
       </w:tblPr>
@@ -34762,7 +34768,7 @@
     </w:p>
     <w:p>
       <w:pPr>
-        <w:pStyle w:val="Heading2"/>
+        <w:pStyle w:val="Nagwek2"/>
         <w:numPr>
           <w:ilvl w:val="1"/>
           <w:numId w:val="18"/>
@@ -34783,7 +34789,7 @@
     </w:p>
     <w:p>
       <w:pPr>
-        <w:pStyle w:val="ListParagraph"/>
+        <w:pStyle w:val="Akapitzlist"/>
         <w:numPr>
           <w:ilvl w:val="0"/>
           <w:numId w:val="2"/>
@@ -34801,7 +34807,7 @@
     </w:p>
     <w:p>
       <w:pPr>
-        <w:pStyle w:val="ListParagraph"/>
+        <w:pStyle w:val="Akapitzlist"/>
         <w:numPr>
           <w:ilvl w:val="1"/>
           <w:numId w:val="2"/>
@@ -34837,7 +34843,7 @@
     </w:p>
     <w:p>
       <w:pPr>
-        <w:pStyle w:val="ListParagraph"/>
+        <w:pStyle w:val="Akapitzlist"/>
         <w:numPr>
           <w:ilvl w:val="1"/>
           <w:numId w:val="2"/>
@@ -34855,7 +34861,7 @@
     </w:p>
     <w:p>
       <w:pPr>
-        <w:pStyle w:val="ListParagraph"/>
+        <w:pStyle w:val="Akapitzlist"/>
         <w:numPr>
           <w:ilvl w:val="1"/>
           <w:numId w:val="2"/>
@@ -34873,7 +34879,7 @@
     </w:p>
     <w:p>
       <w:pPr>
-        <w:pStyle w:val="ListParagraph"/>
+        <w:pStyle w:val="Akapitzlist"/>
         <w:numPr>
           <w:ilvl w:val="1"/>
           <w:numId w:val="2"/>
@@ -34891,7 +34897,7 @@
     </w:p>
     <w:p>
       <w:pPr>
-        <w:pStyle w:val="ListParagraph"/>
+        <w:pStyle w:val="Akapitzlist"/>
         <w:numPr>
           <w:ilvl w:val="1"/>
           <w:numId w:val="2"/>
@@ -34945,7 +34951,7 @@
     </w:p>
     <w:p>
       <w:pPr>
-        <w:pStyle w:val="ListParagraph"/>
+        <w:pStyle w:val="Akapitzlist"/>
         <w:numPr>
           <w:ilvl w:val="1"/>
           <w:numId w:val="2"/>
@@ -34975,7 +34981,7 @@
     </w:p>
     <w:p>
       <w:pPr>
-        <w:pStyle w:val="ListParagraph"/>
+        <w:pStyle w:val="Akapitzlist"/>
         <w:numPr>
           <w:ilvl w:val="1"/>
           <w:numId w:val="2"/>
@@ -34993,7 +34999,7 @@
     </w:p>
     <w:p>
       <w:pPr>
-        <w:pStyle w:val="ListParagraph"/>
+        <w:pStyle w:val="Akapitzlist"/>
         <w:numPr>
           <w:ilvl w:val="0"/>
           <w:numId w:val="2"/>
@@ -35011,7 +35017,7 @@
     </w:p>
     <w:p>
       <w:pPr>
-        <w:pStyle w:val="ListParagraph"/>
+        <w:pStyle w:val="Akapitzlist"/>
         <w:numPr>
           <w:ilvl w:val="1"/>
           <w:numId w:val="2"/>
@@ -35053,7 +35059,7 @@
     </w:p>
     <w:p>
       <w:pPr>
-        <w:pStyle w:val="Heading1"/>
+        <w:pStyle w:val="Nagwek1"/>
         <w:numPr>
           <w:ilvl w:val="0"/>
           <w:numId w:val="18"/>
@@ -35074,7 +35080,7 @@
     </w:p>
     <w:p>
       <w:pPr>
-        <w:pStyle w:val="Heading2"/>
+        <w:pStyle w:val="Nagwek2"/>
         <w:numPr>
           <w:ilvl w:val="1"/>
           <w:numId w:val="18"/>
@@ -35174,7 +35180,7 @@
     </w:p>
     <w:p>
       <w:pPr>
-        <w:pStyle w:val="Heading2"/>
+        <w:pStyle w:val="Nagwek2"/>
         <w:numPr>
           <w:ilvl w:val="1"/>
           <w:numId w:val="18"/>
@@ -35234,7 +35240,7 @@
     </w:p>
     <w:p>
       <w:pPr>
-        <w:pStyle w:val="Heading2"/>
+        <w:pStyle w:val="Nagwek2"/>
         <w:numPr>
           <w:ilvl w:val="1"/>
           <w:numId w:val="18"/>
@@ -35253,7 +35259,7 @@
     </w:p>
     <w:p>
       <w:pPr>
-        <w:pStyle w:val="ListParagraph"/>
+        <w:pStyle w:val="Akapitzlist"/>
         <w:numPr>
           <w:ilvl w:val="0"/>
           <w:numId w:val="36"/>
@@ -35269,7 +35275,7 @@
     </w:p>
     <w:p>
       <w:pPr>
-        <w:pStyle w:val="ListParagraph"/>
+        <w:pStyle w:val="Akapitzlist"/>
         <w:numPr>
           <w:ilvl w:val="1"/>
           <w:numId w:val="36"/>
@@ -35285,7 +35291,7 @@
     </w:p>
     <w:p>
       <w:pPr>
-        <w:pStyle w:val="ListParagraph"/>
+        <w:pStyle w:val="Akapitzlist"/>
         <w:numPr>
           <w:ilvl w:val="1"/>
           <w:numId w:val="36"/>
@@ -35301,7 +35307,7 @@
     </w:p>
     <w:p>
       <w:pPr>
-        <w:pStyle w:val="ListParagraph"/>
+        <w:pStyle w:val="Akapitzlist"/>
         <w:numPr>
           <w:ilvl w:val="0"/>
           <w:numId w:val="36"/>
@@ -35317,7 +35323,7 @@
     </w:p>
     <w:p>
       <w:pPr>
-        <w:pStyle w:val="ListParagraph"/>
+        <w:pStyle w:val="Akapitzlist"/>
         <w:numPr>
           <w:ilvl w:val="0"/>
           <w:numId w:val="36"/>
@@ -35333,7 +35339,7 @@
     </w:p>
     <w:p>
       <w:pPr>
-        <w:pStyle w:val="ListParagraph"/>
+        <w:pStyle w:val="Akapitzlist"/>
         <w:numPr>
           <w:ilvl w:val="1"/>
           <w:numId w:val="36"/>
@@ -35349,7 +35355,7 @@
     </w:p>
     <w:p>
       <w:pPr>
-        <w:pStyle w:val="ListParagraph"/>
+        <w:pStyle w:val="Akapitzlist"/>
         <w:numPr>
           <w:ilvl w:val="1"/>
           <w:numId w:val="36"/>
@@ -35365,7 +35371,7 @@
     </w:p>
     <w:p>
       <w:pPr>
-        <w:pStyle w:val="ListParagraph"/>
+        <w:pStyle w:val="Akapitzlist"/>
         <w:numPr>
           <w:ilvl w:val="1"/>
           <w:numId w:val="36"/>
@@ -35381,7 +35387,7 @@
     </w:p>
     <w:p>
       <w:pPr>
-        <w:pStyle w:val="ListParagraph"/>
+        <w:pStyle w:val="Akapitzlist"/>
         <w:numPr>
           <w:ilvl w:val="1"/>
           <w:numId w:val="36"/>
@@ -35397,7 +35403,7 @@
     </w:p>
     <w:p>
       <w:pPr>
-        <w:pStyle w:val="ListParagraph"/>
+        <w:pStyle w:val="Akapitzlist"/>
         <w:numPr>
           <w:ilvl w:val="1"/>
           <w:numId w:val="36"/>
@@ -35414,7 +35420,7 @@
     </w:p>
     <w:p>
       <w:pPr>
-        <w:pStyle w:val="ListParagraph"/>
+        <w:pStyle w:val="Akapitzlist"/>
         <w:numPr>
           <w:ilvl w:val="1"/>
           <w:numId w:val="36"/>
@@ -35430,7 +35436,7 @@
     </w:p>
     <w:p>
       <w:pPr>
-        <w:pStyle w:val="ListParagraph"/>
+        <w:pStyle w:val="Akapitzlist"/>
         <w:numPr>
           <w:ilvl w:val="0"/>
           <w:numId w:val="36"/>
@@ -35446,7 +35452,7 @@
     </w:p>
     <w:p>
       <w:pPr>
-        <w:pStyle w:val="ListParagraph"/>
+        <w:pStyle w:val="Akapitzlist"/>
         <w:numPr>
           <w:ilvl w:val="0"/>
           <w:numId w:val="36"/>
@@ -35462,7 +35468,7 @@
     </w:p>
     <w:p>
       <w:pPr>
-        <w:pStyle w:val="ListParagraph"/>
+        <w:pStyle w:val="Akapitzlist"/>
         <w:numPr>
           <w:ilvl w:val="1"/>
           <w:numId w:val="36"/>
@@ -35478,7 +35484,7 @@
     </w:p>
     <w:p>
       <w:pPr>
-        <w:pStyle w:val="ListParagraph"/>
+        <w:pStyle w:val="Akapitzlist"/>
         <w:numPr>
           <w:ilvl w:val="1"/>
           <w:numId w:val="36"/>
@@ -35494,7 +35500,7 @@
     </w:p>
     <w:p>
       <w:pPr>
-        <w:pStyle w:val="ListParagraph"/>
+        <w:pStyle w:val="Akapitzlist"/>
         <w:numPr>
           <w:ilvl w:val="1"/>
           <w:numId w:val="36"/>
@@ -35510,7 +35516,7 @@
     </w:p>
     <w:p>
       <w:pPr>
-        <w:pStyle w:val="ListParagraph"/>
+        <w:pStyle w:val="Akapitzlist"/>
         <w:numPr>
           <w:ilvl w:val="0"/>
           <w:numId w:val="36"/>
@@ -35526,7 +35532,7 @@
     </w:p>
     <w:p>
       <w:pPr>
-        <w:pStyle w:val="ListParagraph"/>
+        <w:pStyle w:val="Akapitzlist"/>
         <w:numPr>
           <w:ilvl w:val="0"/>
           <w:numId w:val="36"/>
@@ -35542,7 +35548,7 @@
     </w:p>
     <w:p>
       <w:pPr>
-        <w:pStyle w:val="ListParagraph"/>
+        <w:pStyle w:val="Akapitzlist"/>
         <w:numPr>
           <w:ilvl w:val="0"/>
           <w:numId w:val="36"/>
@@ -35558,7 +35564,7 @@
     </w:p>
     <w:p>
       <w:pPr>
-        <w:pStyle w:val="ListParagraph"/>
+        <w:pStyle w:val="Akapitzlist"/>
         <w:numPr>
           <w:ilvl w:val="0"/>
           <w:numId w:val="36"/>
@@ -35574,7 +35580,7 @@
     </w:p>
     <w:p>
       <w:pPr>
-        <w:pStyle w:val="ListParagraph"/>
+        <w:pStyle w:val="Akapitzlist"/>
         <w:numPr>
           <w:ilvl w:val="0"/>
           <w:numId w:val="36"/>
@@ -35590,7 +35596,7 @@
     </w:p>
     <w:p>
       <w:pPr>
-        <w:pStyle w:val="ListParagraph"/>
+        <w:pStyle w:val="Akapitzlist"/>
         <w:numPr>
           <w:ilvl w:val="0"/>
           <w:numId w:val="36"/>
@@ -35606,7 +35612,7 @@
     </w:p>
     <w:p>
       <w:pPr>
-        <w:pStyle w:val="ListParagraph"/>
+        <w:pStyle w:val="Akapitzlist"/>
         <w:numPr>
           <w:ilvl w:val="0"/>
           <w:numId w:val="36"/>
@@ -35629,7 +35635,7 @@
     </w:p>
     <w:p>
       <w:pPr>
-        <w:pStyle w:val="Heading1"/>
+        <w:pStyle w:val="Nagwek1"/>
         <w:numPr>
           <w:ilvl w:val="0"/>
           <w:numId w:val="18"/>
@@ -35650,7 +35656,7 @@
     </w:p>
     <w:tbl>
       <w:tblPr>
-        <w:tblStyle w:val="TableGrid"/>
+        <w:tblStyle w:val="Tabela-Siatka"/>
         <w:tblW w:w="10060" w:type="dxa"/>
         <w:tblLook w:val="04A0" w:firstRow="1" w:lastRow="0" w:firstColumn="1" w:lastColumn="0" w:noHBand="0" w:noVBand="1"/>
       </w:tblPr>
@@ -35928,7 +35934,7 @@
     </w:p>
     <w:tbl>
       <w:tblPr>
-        <w:tblStyle w:val="TableGrid"/>
+        <w:tblStyle w:val="Tabela-Siatka"/>
         <w:tblW w:w="0" w:type="auto"/>
         <w:tblLook w:val="04A0" w:firstRow="1" w:lastRow="0" w:firstColumn="1" w:lastColumn="0" w:noHBand="0" w:noVBand="1"/>
       </w:tblPr>
@@ -36194,7 +36200,7 @@
     <w:p/>
     <w:p>
       <w:pPr>
-        <w:pStyle w:val="Heading1"/>
+        <w:pStyle w:val="Nagwek1"/>
         <w:numPr>
           <w:ilvl w:val="0"/>
           <w:numId w:val="18"/>
@@ -36214,7 +36220,7 @@
     </w:p>
     <w:p>
       <w:pPr>
-        <w:pStyle w:val="Heading2"/>
+        <w:pStyle w:val="Nagwek2"/>
         <w:numPr>
           <w:ilvl w:val="1"/>
           <w:numId w:val="18"/>
@@ -39660,33 +39666,16 @@
               </w:rPr>
               <w:t>Wpisuje w polu “Login”=”testuser”, w polu “Hasło”=”123456”, w polu “email”=”</w:t>
             </w:r>
-            <w:r>
-              <w:fldChar w:fldCharType="begin"/>
-            </w:r>
-            <w:r>
-              <w:rPr>
-                <w:lang w:val="pl-PL"/>
-              </w:rPr>
-              <w:instrText xml:space="preserve"> HYPERLINK "mailto:user1234561@gmail.com" \h </w:instrText>
-            </w:r>
-            <w:r>
-              <w:fldChar w:fldCharType="separate"/>
-            </w:r>
-            <w:r>
-              <w:rPr>
-                <w:color w:val="1155CC"/>
-                <w:u w:val="single"/>
-                <w:lang w:val="pl-PL"/>
-              </w:rPr>
-              <w:t>user1234561@gmail.com</w:t>
-            </w:r>
-            <w:r>
-              <w:rPr>
-                <w:color w:val="1155CC"/>
-                <w:u w:val="single"/>
-              </w:rPr>
-              <w:fldChar w:fldCharType="end"/>
-            </w:r>
+            <w:hyperlink r:id="rId12">
+              <w:r>
+                <w:rPr>
+                  <w:color w:val="1155CC"/>
+                  <w:u w:val="single"/>
+                  <w:lang w:val="pl-PL"/>
+                </w:rPr>
+                <w:t>user1234561@gmail.com</w:t>
+              </w:r>
+            </w:hyperlink>
             <w:r>
               <w:rPr>
                 <w:lang w:val="pl-PL"/>
@@ -40212,33 +40201,16 @@
               </w:rPr>
               <w:t>Wpisuje w polu “Login”=”testuser”, w polu “Hasło”=”123456”, w polu “email”=”</w:t>
             </w:r>
-            <w:r>
-              <w:fldChar w:fldCharType="begin"/>
-            </w:r>
-            <w:r>
-              <w:rPr>
-                <w:lang w:val="pl-PL"/>
-              </w:rPr>
-              <w:instrText xml:space="preserve"> HYPERLINK "mailto:user1234561@gmail.com" \h </w:instrText>
-            </w:r>
-            <w:r>
-              <w:fldChar w:fldCharType="separate"/>
-            </w:r>
-            <w:r>
-              <w:rPr>
-                <w:color w:val="1155CC"/>
-                <w:u w:val="single"/>
-                <w:lang w:val="pl-PL"/>
-              </w:rPr>
-              <w:t>user1234561@gmail.com</w:t>
-            </w:r>
-            <w:r>
-              <w:rPr>
-                <w:color w:val="1155CC"/>
-                <w:u w:val="single"/>
-              </w:rPr>
-              <w:fldChar w:fldCharType="end"/>
-            </w:r>
+            <w:hyperlink r:id="rId13">
+              <w:r>
+                <w:rPr>
+                  <w:color w:val="1155CC"/>
+                  <w:u w:val="single"/>
+                  <w:lang w:val="pl-PL"/>
+                </w:rPr>
+                <w:t>user1234561@gmail.com</w:t>
+              </w:r>
+            </w:hyperlink>
             <w:r>
               <w:rPr>
                 <w:lang w:val="pl-PL"/>
@@ -43257,7 +43229,7 @@
     </w:p>
     <w:p>
       <w:pPr>
-        <w:pStyle w:val="ListParagraph"/>
+        <w:pStyle w:val="Akapitzlist"/>
         <w:numPr>
           <w:ilvl w:val="0"/>
           <w:numId w:val="4"/>
@@ -43275,7 +43247,7 @@
     </w:p>
     <w:p>
       <w:pPr>
-        <w:pStyle w:val="ListParagraph"/>
+        <w:pStyle w:val="Akapitzlist"/>
         <w:numPr>
           <w:ilvl w:val="0"/>
           <w:numId w:val="4"/>
@@ -43293,7 +43265,7 @@
     </w:p>
     <w:p>
       <w:pPr>
-        <w:pStyle w:val="ListParagraph"/>
+        <w:pStyle w:val="Akapitzlist"/>
         <w:numPr>
           <w:ilvl w:val="0"/>
           <w:numId w:val="4"/>
@@ -43311,7 +43283,7 @@
     </w:p>
     <w:p>
       <w:pPr>
-        <w:pStyle w:val="ListParagraph"/>
+        <w:pStyle w:val="Akapitzlist"/>
         <w:numPr>
           <w:ilvl w:val="0"/>
           <w:numId w:val="4"/>
@@ -43329,7 +43301,7 @@
     </w:p>
     <w:p>
       <w:pPr>
-        <w:pStyle w:val="ListParagraph"/>
+        <w:pStyle w:val="Akapitzlist"/>
         <w:numPr>
           <w:ilvl w:val="0"/>
           <w:numId w:val="4"/>
@@ -43347,7 +43319,7 @@
     </w:p>
     <w:p>
       <w:pPr>
-        <w:pStyle w:val="ListParagraph"/>
+        <w:pStyle w:val="Akapitzlist"/>
         <w:numPr>
           <w:ilvl w:val="0"/>
           <w:numId w:val="4"/>
@@ -43365,7 +43337,7 @@
     </w:p>
     <w:p>
       <w:pPr>
-        <w:pStyle w:val="ListParagraph"/>
+        <w:pStyle w:val="Akapitzlist"/>
         <w:numPr>
           <w:ilvl w:val="0"/>
           <w:numId w:val="4"/>
@@ -43383,7 +43355,7 @@
     </w:p>
     <w:p>
       <w:pPr>
-        <w:pStyle w:val="ListParagraph"/>
+        <w:pStyle w:val="Akapitzlist"/>
         <w:numPr>
           <w:ilvl w:val="0"/>
           <w:numId w:val="4"/>
@@ -43402,7 +43374,7 @@
     </w:p>
     <w:p>
       <w:pPr>
-        <w:pStyle w:val="ListParagraph"/>
+        <w:pStyle w:val="Akapitzlist"/>
         <w:numPr>
           <w:ilvl w:val="0"/>
           <w:numId w:val="4"/>
@@ -43420,7 +43392,7 @@
     </w:p>
     <w:p>
       <w:pPr>
-        <w:pStyle w:val="ListParagraph"/>
+        <w:pStyle w:val="Akapitzlist"/>
         <w:numPr>
           <w:ilvl w:val="0"/>
           <w:numId w:val="4"/>
@@ -43438,7 +43410,7 @@
     </w:p>
     <w:p>
       <w:pPr>
-        <w:pStyle w:val="ListParagraph"/>
+        <w:pStyle w:val="Akapitzlist"/>
         <w:numPr>
           <w:ilvl w:val="0"/>
           <w:numId w:val="5"/>
@@ -43458,7 +43430,7 @@
     </w:p>
     <w:p>
       <w:pPr>
-        <w:pStyle w:val="Heading1"/>
+        <w:pStyle w:val="Nagwek1"/>
         <w:numPr>
           <w:ilvl w:val="0"/>
           <w:numId w:val="18"/>
@@ -43479,7 +43451,7 @@
     </w:p>
     <w:p>
       <w:pPr>
-        <w:pStyle w:val="Heading2"/>
+        <w:pStyle w:val="Nagwek2"/>
         <w:numPr>
           <w:ilvl w:val="1"/>
           <w:numId w:val="18"/>
@@ -43512,7 +43484,7 @@
     </w:p>
     <w:p>
       <w:pPr>
-        <w:pStyle w:val="Heading2"/>
+        <w:pStyle w:val="Nagwek2"/>
         <w:numPr>
           <w:ilvl w:val="1"/>
           <w:numId w:val="18"/>
@@ -43545,7 +43517,7 @@
     </w:p>
     <w:p>
       <w:pPr>
-        <w:pStyle w:val="Heading2"/>
+        <w:pStyle w:val="Nagwek2"/>
         <w:numPr>
           <w:ilvl w:val="1"/>
           <w:numId w:val="18"/>
@@ -43639,7 +43611,7 @@
     </w:p>
     <w:p>
       <w:pPr>
-        <w:pStyle w:val="Heading3"/>
+        <w:pStyle w:val="Nagwek3"/>
         <w:numPr>
           <w:ilvl w:val="2"/>
           <w:numId w:val="18"/>
@@ -43664,7 +43636,7 @@
     </w:p>
     <w:p>
       <w:pPr>
-        <w:pStyle w:val="Heading3"/>
+        <w:pStyle w:val="Nagwek3"/>
         <w:numPr>
           <w:ilvl w:val="2"/>
           <w:numId w:val="18"/>
@@ -43689,7 +43661,7 @@
     </w:p>
     <w:p>
       <w:pPr>
-        <w:pStyle w:val="Heading3"/>
+        <w:pStyle w:val="Nagwek3"/>
         <w:numPr>
           <w:ilvl w:val="2"/>
           <w:numId w:val="18"/>
@@ -43720,7 +43692,7 @@
     </w:p>
     <w:p>
       <w:pPr>
-        <w:pStyle w:val="Heading3"/>
+        <w:pStyle w:val="Nagwek3"/>
         <w:numPr>
           <w:ilvl w:val="2"/>
           <w:numId w:val="18"/>
@@ -43751,7 +43723,7 @@
     </w:p>
     <w:p>
       <w:pPr>
-        <w:pStyle w:val="Heading2"/>
+        <w:pStyle w:val="Nagwek2"/>
         <w:numPr>
           <w:ilvl w:val="1"/>
           <w:numId w:val="18"/>
@@ -43784,7 +43756,7 @@
     </w:p>
     <w:p>
       <w:pPr>
-        <w:pStyle w:val="Heading2"/>
+        <w:pStyle w:val="Nagwek2"/>
         <w:numPr>
           <w:ilvl w:val="1"/>
           <w:numId w:val="18"/>
@@ -43804,7 +43776,7 @@
     </w:p>
     <w:p>
       <w:pPr>
-        <w:pStyle w:val="Heading3"/>
+        <w:pStyle w:val="Nagwek3"/>
         <w:numPr>
           <w:ilvl w:val="2"/>
           <w:numId w:val="18"/>
@@ -43835,7 +43807,7 @@
     </w:p>
     <w:p>
       <w:pPr>
-        <w:pStyle w:val="Heading3"/>
+        <w:pStyle w:val="Nagwek3"/>
         <w:numPr>
           <w:ilvl w:val="2"/>
           <w:numId w:val="18"/>
@@ -43860,7 +43832,7 @@
     </w:p>
     <w:p>
       <w:pPr>
-        <w:pStyle w:val="Heading2"/>
+        <w:pStyle w:val="Nagwek2"/>
         <w:numPr>
           <w:ilvl w:val="1"/>
           <w:numId w:val="18"/>
@@ -43893,7 +43865,7 @@
     </w:p>
     <w:p>
       <w:pPr>
-        <w:pStyle w:val="Heading3"/>
+        <w:pStyle w:val="Nagwek3"/>
         <w:numPr>
           <w:ilvl w:val="2"/>
           <w:numId w:val="18"/>
@@ -43925,7 +43897,7 @@
     </w:p>
     <w:p>
       <w:pPr>
-        <w:pStyle w:val="Heading3"/>
+        <w:pStyle w:val="Nagwek3"/>
         <w:numPr>
           <w:ilvl w:val="2"/>
           <w:numId w:val="18"/>
@@ -43968,7 +43940,7 @@
                     <pic:cNvPicPr/>
                   </pic:nvPicPr>
                   <pic:blipFill>
-                    <a:blip r:embed="rId12">
+                    <a:blip r:embed="rId14">
                       <a:extLst>
                         <a:ext uri="{28A0092B-C50C-407E-A947-70E740481C1C}">
                           <a14:useLocalDpi xmlns:a14="http://schemas.microsoft.com/office/drawing/2010/main" val="0"/>
@@ -43997,7 +43969,7 @@
     </w:p>
     <w:p>
       <w:pPr>
-        <w:pStyle w:val="Heading3"/>
+        <w:pStyle w:val="Nagwek3"/>
         <w:numPr>
           <w:ilvl w:val="2"/>
           <w:numId w:val="18"/>
@@ -44028,7 +44000,7 @@
     </w:p>
     <w:p>
       <w:pPr>
-        <w:pStyle w:val="ListParagraph"/>
+        <w:pStyle w:val="Akapitzlist"/>
         <w:numPr>
           <w:ilvl w:val="0"/>
           <w:numId w:val="6"/>
@@ -44046,7 +44018,7 @@
     </w:p>
     <w:p>
       <w:pPr>
-        <w:pStyle w:val="ListParagraph"/>
+        <w:pStyle w:val="Akapitzlist"/>
         <w:numPr>
           <w:ilvl w:val="0"/>
           <w:numId w:val="6"/>
@@ -44064,7 +44036,7 @@
     </w:p>
     <w:p>
       <w:pPr>
-        <w:pStyle w:val="ListParagraph"/>
+        <w:pStyle w:val="Akapitzlist"/>
         <w:numPr>
           <w:ilvl w:val="0"/>
           <w:numId w:val="6"/>
@@ -44082,7 +44054,7 @@
     </w:p>
     <w:p>
       <w:pPr>
-        <w:pStyle w:val="ListParagraph"/>
+        <w:pStyle w:val="Akapitzlist"/>
         <w:ind w:left="1440"/>
         <w:rPr>
           <w:lang w:val="pl-PL"/>
@@ -44091,7 +44063,7 @@
     </w:p>
     <w:p>
       <w:pPr>
-        <w:pStyle w:val="ListParagraph"/>
+        <w:pStyle w:val="Akapitzlist"/>
         <w:numPr>
           <w:ilvl w:val="0"/>
           <w:numId w:val="6"/>
@@ -44109,7 +44081,7 @@
     </w:p>
     <w:p>
       <w:pPr>
-        <w:pStyle w:val="ListParagraph"/>
+        <w:pStyle w:val="Akapitzlist"/>
         <w:numPr>
           <w:ilvl w:val="0"/>
           <w:numId w:val="6"/>
@@ -44127,7 +44099,7 @@
     </w:p>
     <w:p>
       <w:pPr>
-        <w:pStyle w:val="ListParagraph"/>
+        <w:pStyle w:val="Akapitzlist"/>
         <w:numPr>
           <w:ilvl w:val="0"/>
           <w:numId w:val="6"/>
@@ -44145,7 +44117,7 @@
     </w:p>
     <w:p>
       <w:pPr>
-        <w:pStyle w:val="ListParagraph"/>
+        <w:pStyle w:val="Akapitzlist"/>
         <w:numPr>
           <w:ilvl w:val="0"/>
           <w:numId w:val="6"/>
@@ -44163,7 +44135,7 @@
     </w:p>
     <w:p>
       <w:pPr>
-        <w:pStyle w:val="Heading2"/>
+        <w:pStyle w:val="Nagwek2"/>
         <w:numPr>
           <w:ilvl w:val="1"/>
           <w:numId w:val="18"/>
@@ -44196,7 +44168,7 @@
     </w:p>
     <w:p>
       <w:pPr>
-        <w:pStyle w:val="Heading1"/>
+        <w:pStyle w:val="Nagwek1"/>
         <w:numPr>
           <w:ilvl w:val="0"/>
           <w:numId w:val="18"/>
@@ -44263,7 +44235,7 @@
     </w:p>
     <w:p>
       <w:pPr>
-        <w:pStyle w:val="ListParagraph"/>
+        <w:pStyle w:val="Akapitzlist"/>
         <w:numPr>
           <w:ilvl w:val="0"/>
           <w:numId w:val="3"/>
@@ -44281,7 +44253,7 @@
     </w:p>
     <w:p>
       <w:pPr>
-        <w:pStyle w:val="ListParagraph"/>
+        <w:pStyle w:val="Akapitzlist"/>
         <w:numPr>
           <w:ilvl w:val="0"/>
           <w:numId w:val="3"/>
@@ -44299,7 +44271,7 @@
     </w:p>
     <w:p>
       <w:pPr>
-        <w:pStyle w:val="Heading1"/>
+        <w:pStyle w:val="Nagwek1"/>
         <w:numPr>
           <w:ilvl w:val="0"/>
           <w:numId w:val="18"/>
@@ -44320,7 +44292,7 @@
     </w:p>
     <w:p>
       <w:pPr>
-        <w:pStyle w:val="Heading2"/>
+        <w:pStyle w:val="Nagwek2"/>
         <w:numPr>
           <w:ilvl w:val="1"/>
           <w:numId w:val="18"/>
@@ -44353,7 +44325,7 @@
     </w:p>
     <w:p>
       <w:pPr>
-        <w:pStyle w:val="Heading1"/>
+        <w:pStyle w:val="Nagwek1"/>
         <w:numPr>
           <w:ilvl w:val="0"/>
           <w:numId w:val="18"/>
@@ -44397,7 +44369,7 @@
 </file>
 
 <file path=word/numbering.xml><?xml version="1.0" encoding="utf-8"?>
-<w:numbering xmlns:wpc="http://schemas.microsoft.com/office/word/2010/wordprocessingCanvas" xmlns:cx="http://schemas.microsoft.com/office/drawing/2014/chartex" xmlns:cx1="http://schemas.microsoft.com/office/drawing/2015/9/8/chartex" xmlns:cx2="http://schemas.microsoft.com/office/drawing/2015/10/21/chartex" xmlns:cx3="http://schemas.microsoft.com/office/drawing/2016/5/9/chartex" xmlns:cx4="http://schemas.microsoft.com/office/drawing/2016/5/10/chartex" xmlns:cx5="http://schemas.microsoft.com/office/drawing/2016/5/11/chartex" xmlns:cx6="http://schemas.microsoft.com/office/drawing/2016/5/12/chartex" xmlns:cx7="http://schemas.microsoft.com/office/drawing/2016/5/13/chartex" xmlns:cx8="http://schemas.microsoft.com/office/drawing/2016/5/14/chartex" xmlns:mc="http://schemas.openxmlformats.org/markup-compatibility/2006" xmlns:aink="http://schemas.microsoft.com/office/drawing/2016/ink" xmlns:am3d="http://schemas.microsoft.com/office/drawing/2017/model3d" xmlns:o="urn:schemas-microsoft-com:office:office" xmlns:r="http://schemas.openxmlformats.org/officeDocument/2006/relationships" xmlns:m="http://schemas.openxmlformats.org/officeDocument/2006/math" xmlns:v="urn:schemas-microsoft-com:vml" xmlns:wp14="http://schemas.microsoft.com/office/word/2010/wordprocessingDrawing" xmlns:wp="http://schemas.openxmlformats.org/drawingml/2006/wordprocessingDrawing" xmlns:w10="urn:schemas-microsoft-com:office:word" xmlns:w="http://schemas.openxmlformats.org/wordprocessingml/2006/main" xmlns:w14="http://schemas.microsoft.com/office/word/2010/wordml" xmlns:w15="http://schemas.microsoft.com/office/word/2012/wordml" xmlns:w16cex="http://schemas.microsoft.com/office/word/2018/wordml/cex" xmlns:w16cid="http://schemas.microsoft.com/office/word/2016/wordml/cid" xmlns:w16="http://schemas.microsoft.com/office/word/2018/wordml" xmlns:w16sdtdh="http://schemas.microsoft.com/office/word/2020/wordml/sdtdatahash" xmlns:w16se="http://schemas.microsoft.com/office/word/2015/wordml/symex" xmlns:wpg="http://schemas.microsoft.com/office/word/2010/wordprocessingGroup" xmlns:wpi="http://schemas.microsoft.com/office/word/2010/wordprocessingInk" xmlns:wne="http://schemas.microsoft.com/office/word/2006/wordml" xmlns:wps="http://schemas.microsoft.com/office/word/2010/wordprocessingShape" mc:Ignorable="w14 w15 w16se w16cid w16 w16cex w16sdtdh wp14">
+<w:numbering xmlns:wpc="http://schemas.microsoft.com/office/word/2010/wordprocessingCanvas" xmlns:cx="http://schemas.microsoft.com/office/drawing/2014/chartex" xmlns:cx1="http://schemas.microsoft.com/office/drawing/2015/9/8/chartex" xmlns:cx2="http://schemas.microsoft.com/office/drawing/2015/10/21/chartex" xmlns:cx3="http://schemas.microsoft.com/office/drawing/2016/5/9/chartex" xmlns:cx4="http://schemas.microsoft.com/office/drawing/2016/5/10/chartex" xmlns:cx5="http://schemas.microsoft.com/office/drawing/2016/5/11/chartex" xmlns:cx6="http://schemas.microsoft.com/office/drawing/2016/5/12/chartex" xmlns:cx7="http://schemas.microsoft.com/office/drawing/2016/5/13/chartex" xmlns:cx8="http://schemas.microsoft.com/office/drawing/2016/5/14/chartex" xmlns:mc="http://schemas.openxmlformats.org/markup-compatibility/2006" xmlns:aink="http://schemas.microsoft.com/office/drawing/2016/ink" xmlns:am3d="http://schemas.microsoft.com/office/drawing/2017/model3d" xmlns:o="urn:schemas-microsoft-com:office:office" xmlns:r="http://schemas.openxmlformats.org/officeDocument/2006/relationships" xmlns:m="http://schemas.openxmlformats.org/officeDocument/2006/math" xmlns:v="urn:schemas-microsoft-com:vml" xmlns:wp14="http://schemas.microsoft.com/office/word/2010/wordprocessingDrawing" xmlns:wp="http://schemas.openxmlformats.org/drawingml/2006/wordprocessingDrawing" xmlns:w10="urn:schemas-microsoft-com:office:word" xmlns:w="http://schemas.openxmlformats.org/wordprocessingml/2006/main" xmlns:w14="http://schemas.microsoft.com/office/word/2010/wordml" xmlns:w15="http://schemas.microsoft.com/office/word/2012/wordml" xmlns:w16cex="http://schemas.microsoft.com/office/word/2018/wordml/cex" xmlns:w16cid="http://schemas.microsoft.com/office/word/2016/wordml/cid" xmlns:w16="http://schemas.microsoft.com/office/word/2018/wordml" xmlns:w16se="http://schemas.microsoft.com/office/word/2015/wordml/symex" xmlns:wpg="http://schemas.microsoft.com/office/word/2010/wordprocessingGroup" xmlns:wpi="http://schemas.microsoft.com/office/word/2010/wordprocessingInk" xmlns:wne="http://schemas.microsoft.com/office/word/2006/wordml" xmlns:wps="http://schemas.microsoft.com/office/word/2010/wordprocessingShape" mc:Ignorable="w14 w15 w16se w16cid w16 w16cex wp14">
   <w:abstractNum w:abstractNumId="0" w15:restartNumberingAfterBreak="0">
     <w:nsid w:val="07057E0D"/>
     <w:multiLevelType w:val="hybridMultilevel"/>
@@ -46060,7 +46032,7 @@
     <w:lvl w:ilvl="0">
       <w:start w:val="1"/>
       <w:numFmt w:val="decimal"/>
-      <w:pStyle w:val="Heading1"/>
+      <w:pStyle w:val="Nagwek1"/>
       <w:lvlText w:val="%1"/>
       <w:lvlJc w:val="left"/>
       <w:pPr>
@@ -46070,7 +46042,7 @@
     <w:lvl w:ilvl="1">
       <w:start w:val="1"/>
       <w:numFmt w:val="decimal"/>
-      <w:pStyle w:val="Heading2"/>
+      <w:pStyle w:val="Nagwek2"/>
       <w:lvlText w:val="%1.%2"/>
       <w:lvlJc w:val="left"/>
       <w:pPr>
@@ -46080,7 +46052,7 @@
     <w:lvl w:ilvl="2">
       <w:start w:val="1"/>
       <w:numFmt w:val="decimal"/>
-      <w:pStyle w:val="Heading3"/>
+      <w:pStyle w:val="Nagwek3"/>
       <w:lvlText w:val="%1.%2.%3"/>
       <w:lvlJc w:val="left"/>
       <w:pPr>
@@ -46090,7 +46062,7 @@
     <w:lvl w:ilvl="3">
       <w:start w:val="1"/>
       <w:numFmt w:val="decimal"/>
-      <w:pStyle w:val="Heading4"/>
+      <w:pStyle w:val="Nagwek4"/>
       <w:lvlText w:val="%1.%2.%3.%4"/>
       <w:lvlJc w:val="left"/>
       <w:pPr>
@@ -46100,7 +46072,7 @@
     <w:lvl w:ilvl="4">
       <w:start w:val="1"/>
       <w:numFmt w:val="decimal"/>
-      <w:pStyle w:val="Heading5"/>
+      <w:pStyle w:val="Nagwek5"/>
       <w:lvlText w:val="%1.%2.%3.%4.%5"/>
       <w:lvlJc w:val="left"/>
       <w:pPr>
@@ -46110,7 +46082,7 @@
     <w:lvl w:ilvl="5">
       <w:start w:val="1"/>
       <w:numFmt w:val="decimal"/>
-      <w:pStyle w:val="Heading6"/>
+      <w:pStyle w:val="Nagwek6"/>
       <w:lvlText w:val="%1.%2.%3.%4.%5.%6"/>
       <w:lvlJc w:val="left"/>
       <w:pPr>
@@ -46120,7 +46092,7 @@
     <w:lvl w:ilvl="6">
       <w:start w:val="1"/>
       <w:numFmt w:val="decimal"/>
-      <w:pStyle w:val="Heading7"/>
+      <w:pStyle w:val="Nagwek7"/>
       <w:lvlText w:val="%1.%2.%3.%4.%5.%6.%7"/>
       <w:lvlJc w:val="left"/>
       <w:pPr>
@@ -46130,7 +46102,7 @@
     <w:lvl w:ilvl="7">
       <w:start w:val="1"/>
       <w:numFmt w:val="decimal"/>
-      <w:pStyle w:val="Heading8"/>
+      <w:pStyle w:val="Nagwek8"/>
       <w:lvlText w:val="%1.%2.%3.%4.%5.%6.%7.%8"/>
       <w:lvlJc w:val="left"/>
       <w:pPr>
@@ -46140,7 +46112,7 @@
     <w:lvl w:ilvl="8">
       <w:start w:val="1"/>
       <w:numFmt w:val="decimal"/>
-      <w:pStyle w:val="Heading9"/>
+      <w:pStyle w:val="Nagwek9"/>
       <w:lvlText w:val="%1.%2.%3.%4.%5.%6.%7.%8.%9"/>
       <w:lvlJc w:val="left"/>
       <w:pPr>
@@ -48158,7 +48130,7 @@
 </file>
 
 <file path=word/styles.xml><?xml version="1.0" encoding="utf-8"?>
-<w:styles xmlns:mc="http://schemas.openxmlformats.org/markup-compatibility/2006" xmlns:r="http://schemas.openxmlformats.org/officeDocument/2006/relationships" xmlns:w="http://schemas.openxmlformats.org/wordprocessingml/2006/main" xmlns:w14="http://schemas.microsoft.com/office/word/2010/wordml" xmlns:w15="http://schemas.microsoft.com/office/word/2012/wordml" xmlns:w16cex="http://schemas.microsoft.com/office/word/2018/wordml/cex" xmlns:w16cid="http://schemas.microsoft.com/office/word/2016/wordml/cid" xmlns:w16="http://schemas.microsoft.com/office/word/2018/wordml" xmlns:w16sdtdh="http://schemas.microsoft.com/office/word/2020/wordml/sdtdatahash" xmlns:w16se="http://schemas.microsoft.com/office/word/2015/wordml/symex" mc:Ignorable="w14 w15 w16se w16cid w16 w16cex w16sdtdh">
+<w:styles xmlns:mc="http://schemas.openxmlformats.org/markup-compatibility/2006" xmlns:r="http://schemas.openxmlformats.org/officeDocument/2006/relationships" xmlns:w="http://schemas.openxmlformats.org/wordprocessingml/2006/main" xmlns:w14="http://schemas.microsoft.com/office/word/2010/wordml" xmlns:w15="http://schemas.microsoft.com/office/word/2012/wordml" xmlns:w16cex="http://schemas.microsoft.com/office/word/2018/wordml/cex" xmlns:w16cid="http://schemas.microsoft.com/office/word/2016/wordml/cid" xmlns:w16="http://schemas.microsoft.com/office/word/2018/wordml" xmlns:w16se="http://schemas.microsoft.com/office/word/2015/wordml/symex" mc:Ignorable="w14 w15 w16se w16cid w16 w16cex">
   <w:docDefaults>
     <w:rPrDefault>
       <w:rPr>
@@ -48551,7 +48523,7 @@
     <w:lsdException w:name="Unresolved Mention" w:semiHidden="1" w:unhideWhenUsed="1"/>
     <w:lsdException w:name="Smart Link" w:semiHidden="1" w:unhideWhenUsed="1"/>
   </w:latentStyles>
-  <w:style w:type="paragraph" w:default="1" w:styleId="Normal">
+  <w:style w:type="paragraph" w:default="1" w:styleId="Normalny">
     <w:name w:val="Normal"/>
     <w:qFormat/>
     <w:rsid w:val="00026B9C"/>
@@ -48563,11 +48535,11 @@
       <w:szCs w:val="24"/>
     </w:rPr>
   </w:style>
-  <w:style w:type="paragraph" w:styleId="Heading1">
+  <w:style w:type="paragraph" w:styleId="Nagwek1">
     <w:name w:val="heading 1"/>
-    <w:basedOn w:val="Normal"/>
-    <w:next w:val="Normal"/>
-    <w:link w:val="Heading1Char"/>
+    <w:basedOn w:val="Normalny"/>
+    <w:next w:val="Normalny"/>
+    <w:link w:val="Nagwek1Znak"/>
     <w:uiPriority w:val="9"/>
     <w:qFormat/>
     <w:rsid w:val="00BD4411"/>
@@ -48590,11 +48562,11 @@
       <w:szCs w:val="32"/>
     </w:rPr>
   </w:style>
-  <w:style w:type="paragraph" w:styleId="Heading2">
+  <w:style w:type="paragraph" w:styleId="Nagwek2">
     <w:name w:val="heading 2"/>
-    <w:basedOn w:val="Normal"/>
-    <w:next w:val="Normal"/>
-    <w:link w:val="Heading2Char"/>
+    <w:basedOn w:val="Normalny"/>
+    <w:next w:val="Normalny"/>
+    <w:link w:val="Nagwek2Znak"/>
     <w:uiPriority w:val="9"/>
     <w:unhideWhenUsed/>
     <w:qFormat/>
@@ -48618,11 +48590,11 @@
       <w:szCs w:val="28"/>
     </w:rPr>
   </w:style>
-  <w:style w:type="paragraph" w:styleId="Heading3">
+  <w:style w:type="paragraph" w:styleId="Nagwek3">
     <w:name w:val="heading 3"/>
-    <w:basedOn w:val="Normal"/>
-    <w:next w:val="Normal"/>
-    <w:link w:val="Heading3Char"/>
+    <w:basedOn w:val="Normalny"/>
+    <w:next w:val="Normalny"/>
+    <w:link w:val="Nagwek3Znak"/>
     <w:uiPriority w:val="9"/>
     <w:unhideWhenUsed/>
     <w:qFormat/>
@@ -48644,11 +48616,11 @@
       <w:szCs w:val="26"/>
     </w:rPr>
   </w:style>
-  <w:style w:type="paragraph" w:styleId="Heading4">
+  <w:style w:type="paragraph" w:styleId="Nagwek4">
     <w:name w:val="heading 4"/>
-    <w:basedOn w:val="Normal"/>
-    <w:next w:val="Normal"/>
-    <w:link w:val="Heading4Char"/>
+    <w:basedOn w:val="Normalny"/>
+    <w:next w:val="Normalny"/>
+    <w:link w:val="Nagwek4Znak"/>
     <w:uiPriority w:val="9"/>
     <w:semiHidden/>
     <w:unhideWhenUsed/>
@@ -48670,11 +48642,11 @@
       <w:szCs w:val="28"/>
     </w:rPr>
   </w:style>
-  <w:style w:type="paragraph" w:styleId="Heading5">
+  <w:style w:type="paragraph" w:styleId="Nagwek5">
     <w:name w:val="heading 5"/>
-    <w:basedOn w:val="Normal"/>
-    <w:next w:val="Normal"/>
-    <w:link w:val="Heading5Char"/>
+    <w:basedOn w:val="Normalny"/>
+    <w:next w:val="Normalny"/>
+    <w:link w:val="Nagwek5Znak"/>
     <w:uiPriority w:val="9"/>
     <w:semiHidden/>
     <w:unhideWhenUsed/>
@@ -48697,11 +48669,11 @@
       <w:szCs w:val="26"/>
     </w:rPr>
   </w:style>
-  <w:style w:type="paragraph" w:styleId="Heading6">
+  <w:style w:type="paragraph" w:styleId="Nagwek6">
     <w:name w:val="heading 6"/>
-    <w:basedOn w:val="Normal"/>
-    <w:next w:val="Normal"/>
-    <w:link w:val="Heading6Char"/>
+    <w:basedOn w:val="Normalny"/>
+    <w:next w:val="Normalny"/>
+    <w:link w:val="Nagwek6Znak"/>
     <w:uiPriority w:val="9"/>
     <w:semiHidden/>
     <w:unhideWhenUsed/>
@@ -48721,11 +48693,11 @@
       <w:szCs w:val="22"/>
     </w:rPr>
   </w:style>
-  <w:style w:type="paragraph" w:styleId="Heading7">
+  <w:style w:type="paragraph" w:styleId="Nagwek7">
     <w:name w:val="heading 7"/>
-    <w:basedOn w:val="Normal"/>
-    <w:next w:val="Normal"/>
-    <w:link w:val="Heading7Char"/>
+    <w:basedOn w:val="Normalny"/>
+    <w:next w:val="Normalny"/>
+    <w:link w:val="Nagwek7Znak"/>
     <w:uiPriority w:val="9"/>
     <w:semiHidden/>
     <w:unhideWhenUsed/>
@@ -48740,11 +48712,11 @@
       <w:outlineLvl w:val="6"/>
     </w:pPr>
   </w:style>
-  <w:style w:type="paragraph" w:styleId="Heading8">
+  <w:style w:type="paragraph" w:styleId="Nagwek8">
     <w:name w:val="heading 8"/>
-    <w:basedOn w:val="Normal"/>
-    <w:next w:val="Normal"/>
-    <w:link w:val="Heading8Char"/>
+    <w:basedOn w:val="Normalny"/>
+    <w:next w:val="Normalny"/>
+    <w:link w:val="Nagwek8Znak"/>
     <w:uiPriority w:val="9"/>
     <w:semiHidden/>
     <w:unhideWhenUsed/>
@@ -48763,11 +48735,11 @@
       <w:iCs/>
     </w:rPr>
   </w:style>
-  <w:style w:type="paragraph" w:styleId="Heading9">
+  <w:style w:type="paragraph" w:styleId="Nagwek9">
     <w:name w:val="heading 9"/>
-    <w:basedOn w:val="Normal"/>
-    <w:next w:val="Normal"/>
-    <w:link w:val="Heading9Char"/>
+    <w:basedOn w:val="Normalny"/>
+    <w:next w:val="Normalny"/>
+    <w:link w:val="Nagwek9Znak"/>
     <w:uiPriority w:val="9"/>
     <w:semiHidden/>
     <w:unhideWhenUsed/>
@@ -48786,13 +48758,13 @@
       <w:szCs w:val="22"/>
     </w:rPr>
   </w:style>
-  <w:style w:type="character" w:default="1" w:styleId="DefaultParagraphFont">
+  <w:style w:type="character" w:default="1" w:styleId="Domylnaczcionkaakapitu">
     <w:name w:val="Default Paragraph Font"/>
     <w:uiPriority w:val="1"/>
     <w:semiHidden/>
     <w:unhideWhenUsed/>
   </w:style>
-  <w:style w:type="table" w:default="1" w:styleId="TableNormal">
+  <w:style w:type="table" w:default="1" w:styleId="Standardowy">
     <w:name w:val="Normal Table"/>
     <w:uiPriority w:val="99"/>
     <w:semiHidden/>
@@ -48807,16 +48779,16 @@
       </w:tblCellMar>
     </w:tblPr>
   </w:style>
-  <w:style w:type="numbering" w:default="1" w:styleId="NoList">
+  <w:style w:type="numbering" w:default="1" w:styleId="Bezlisty">
     <w:name w:val="No List"/>
     <w:uiPriority w:val="99"/>
     <w:semiHidden/>
     <w:unhideWhenUsed/>
   </w:style>
-  <w:style w:type="character" w:customStyle="1" w:styleId="TitleChar">
-    <w:name w:val="Title Char"/>
-    <w:basedOn w:val="DefaultParagraphFont"/>
-    <w:link w:val="Title"/>
+  <w:style w:type="character" w:customStyle="1" w:styleId="TytuZnak">
+    <w:name w:val="Tytuł Znak"/>
+    <w:basedOn w:val="Domylnaczcionkaakapitu"/>
+    <w:link w:val="Tytu"/>
     <w:uiPriority w:val="10"/>
     <w:qFormat/>
     <w:rsid w:val="0057348F"/>
@@ -48829,10 +48801,10 @@
       <w:szCs w:val="32"/>
     </w:rPr>
   </w:style>
-  <w:style w:type="character" w:customStyle="1" w:styleId="SubtitleChar">
-    <w:name w:val="Subtitle Char"/>
-    <w:basedOn w:val="DefaultParagraphFont"/>
-    <w:link w:val="Subtitle"/>
+  <w:style w:type="character" w:customStyle="1" w:styleId="PodtytuZnak">
+    <w:name w:val="Podtytuł Znak"/>
+    <w:basedOn w:val="Domylnaczcionkaakapitu"/>
+    <w:link w:val="Podtytu"/>
     <w:uiPriority w:val="11"/>
     <w:qFormat/>
     <w:rsid w:val="0057348F"/>
@@ -48842,10 +48814,10 @@
       <w:szCs w:val="24"/>
     </w:rPr>
   </w:style>
-  <w:style w:type="character" w:customStyle="1" w:styleId="Heading2Char">
-    <w:name w:val="Heading 2 Char"/>
-    <w:basedOn w:val="DefaultParagraphFont"/>
-    <w:link w:val="Heading2"/>
+  <w:style w:type="character" w:customStyle="1" w:styleId="Nagwek2Znak">
+    <w:name w:val="Nagłówek 2 Znak"/>
+    <w:basedOn w:val="Domylnaczcionkaakapitu"/>
+    <w:link w:val="Nagwek2"/>
     <w:uiPriority w:val="9"/>
     <w:qFormat/>
     <w:rsid w:val="0057348F"/>
@@ -48861,7 +48833,7 @@
   </w:style>
   <w:style w:type="character" w:customStyle="1" w:styleId="Wyrnienie">
     <w:name w:val="Wyróżnienie"/>
-    <w:basedOn w:val="DefaultParagraphFont"/>
+    <w:basedOn w:val="Domylnaczcionkaakapitu"/>
     <w:uiPriority w:val="20"/>
     <w:qFormat/>
     <w:rsid w:val="0057348F"/>
@@ -48872,7 +48844,7 @@
       <w:iCs/>
     </w:rPr>
   </w:style>
-  <w:style w:type="character" w:styleId="SubtleEmphasis">
+  <w:style w:type="character" w:styleId="Wyrnieniedelikatne">
     <w:name w:val="Subtle Emphasis"/>
     <w:uiPriority w:val="19"/>
     <w:qFormat/>
@@ -48882,10 +48854,10 @@
       <w:color w:val="5A5A5A" w:themeColor="text1" w:themeTint="A5"/>
     </w:rPr>
   </w:style>
-  <w:style w:type="character" w:customStyle="1" w:styleId="Heading1Char">
-    <w:name w:val="Heading 1 Char"/>
-    <w:basedOn w:val="DefaultParagraphFont"/>
-    <w:link w:val="Heading1"/>
+  <w:style w:type="character" w:customStyle="1" w:styleId="Nagwek1Znak">
+    <w:name w:val="Nagłówek 1 Znak"/>
+    <w:basedOn w:val="Domylnaczcionkaakapitu"/>
+    <w:link w:val="Nagwek1"/>
     <w:uiPriority w:val="9"/>
     <w:qFormat/>
     <w:rsid w:val="00BD4411"/>
@@ -48898,10 +48870,10 @@
       <w:szCs w:val="32"/>
     </w:rPr>
   </w:style>
-  <w:style w:type="character" w:customStyle="1" w:styleId="Heading3Char">
-    <w:name w:val="Heading 3 Char"/>
-    <w:basedOn w:val="DefaultParagraphFont"/>
-    <w:link w:val="Heading3"/>
+  <w:style w:type="character" w:customStyle="1" w:styleId="Nagwek3Znak">
+    <w:name w:val="Nagłówek 3 Znak"/>
+    <w:basedOn w:val="Domylnaczcionkaakapitu"/>
+    <w:link w:val="Nagwek3"/>
     <w:uiPriority w:val="9"/>
     <w:qFormat/>
     <w:rsid w:val="0057348F"/>
@@ -48913,10 +48885,10 @@
       <w:szCs w:val="26"/>
     </w:rPr>
   </w:style>
-  <w:style w:type="character" w:customStyle="1" w:styleId="Heading4Char">
-    <w:name w:val="Heading 4 Char"/>
-    <w:basedOn w:val="DefaultParagraphFont"/>
-    <w:link w:val="Heading4"/>
+  <w:style w:type="character" w:customStyle="1" w:styleId="Nagwek4Znak">
+    <w:name w:val="Nagłówek 4 Znak"/>
+    <w:basedOn w:val="Domylnaczcionkaakapitu"/>
+    <w:link w:val="Nagwek4"/>
     <w:uiPriority w:val="9"/>
     <w:semiHidden/>
     <w:qFormat/>
@@ -48928,10 +48900,10 @@
       <w:szCs w:val="28"/>
     </w:rPr>
   </w:style>
-  <w:style w:type="character" w:customStyle="1" w:styleId="Heading5Char">
-    <w:name w:val="Heading 5 Char"/>
-    <w:basedOn w:val="DefaultParagraphFont"/>
-    <w:link w:val="Heading5"/>
+  <w:style w:type="character" w:customStyle="1" w:styleId="Nagwek5Znak">
+    <w:name w:val="Nagłówek 5 Znak"/>
+    <w:basedOn w:val="Domylnaczcionkaakapitu"/>
+    <w:link w:val="Nagwek5"/>
     <w:uiPriority w:val="9"/>
     <w:semiHidden/>
     <w:qFormat/>
@@ -48945,10 +48917,10 @@
       <w:szCs w:val="26"/>
     </w:rPr>
   </w:style>
-  <w:style w:type="character" w:customStyle="1" w:styleId="Heading6Char">
-    <w:name w:val="Heading 6 Char"/>
-    <w:basedOn w:val="DefaultParagraphFont"/>
-    <w:link w:val="Heading6"/>
+  <w:style w:type="character" w:customStyle="1" w:styleId="Nagwek6Znak">
+    <w:name w:val="Nagłówek 6 Znak"/>
+    <w:basedOn w:val="Domylnaczcionkaakapitu"/>
+    <w:link w:val="Nagwek6"/>
     <w:uiPriority w:val="9"/>
     <w:semiHidden/>
     <w:qFormat/>
@@ -48958,10 +48930,10 @@
       <w:bCs/>
     </w:rPr>
   </w:style>
-  <w:style w:type="character" w:customStyle="1" w:styleId="Heading7Char">
-    <w:name w:val="Heading 7 Char"/>
-    <w:basedOn w:val="DefaultParagraphFont"/>
-    <w:link w:val="Heading7"/>
+  <w:style w:type="character" w:customStyle="1" w:styleId="Nagwek7Znak">
+    <w:name w:val="Nagłówek 7 Znak"/>
+    <w:basedOn w:val="Domylnaczcionkaakapitu"/>
+    <w:link w:val="Nagwek7"/>
     <w:uiPriority w:val="9"/>
     <w:semiHidden/>
     <w:qFormat/>
@@ -48971,10 +48943,10 @@
       <w:szCs w:val="24"/>
     </w:rPr>
   </w:style>
-  <w:style w:type="character" w:customStyle="1" w:styleId="Heading8Char">
-    <w:name w:val="Heading 8 Char"/>
-    <w:basedOn w:val="DefaultParagraphFont"/>
-    <w:link w:val="Heading8"/>
+  <w:style w:type="character" w:customStyle="1" w:styleId="Nagwek8Znak">
+    <w:name w:val="Nagłówek 8 Znak"/>
+    <w:basedOn w:val="Domylnaczcionkaakapitu"/>
+    <w:link w:val="Nagwek8"/>
     <w:uiPriority w:val="9"/>
     <w:semiHidden/>
     <w:qFormat/>
@@ -48986,10 +48958,10 @@
       <w:szCs w:val="24"/>
     </w:rPr>
   </w:style>
-  <w:style w:type="character" w:customStyle="1" w:styleId="Heading9Char">
-    <w:name w:val="Heading 9 Char"/>
-    <w:basedOn w:val="DefaultParagraphFont"/>
-    <w:link w:val="Heading9"/>
+  <w:style w:type="character" w:customStyle="1" w:styleId="Nagwek9Znak">
+    <w:name w:val="Nagłówek 9 Znak"/>
+    <w:basedOn w:val="Domylnaczcionkaakapitu"/>
+    <w:link w:val="Nagwek9"/>
     <w:uiPriority w:val="9"/>
     <w:semiHidden/>
     <w:qFormat/>
@@ -48998,9 +48970,9 @@
       <w:rFonts w:asciiTheme="majorHAnsi" w:eastAsiaTheme="majorEastAsia" w:hAnsiTheme="majorHAnsi"/>
     </w:rPr>
   </w:style>
-  <w:style w:type="character" w:styleId="Strong">
+  <w:style w:type="character" w:styleId="Pogrubienie">
     <w:name w:val="Strong"/>
-    <w:basedOn w:val="DefaultParagraphFont"/>
+    <w:basedOn w:val="Domylnaczcionkaakapitu"/>
     <w:uiPriority w:val="22"/>
     <w:qFormat/>
     <w:rsid w:val="0057348F"/>
@@ -49009,10 +48981,10 @@
       <w:bCs/>
     </w:rPr>
   </w:style>
-  <w:style w:type="character" w:customStyle="1" w:styleId="QuoteChar">
-    <w:name w:val="Quote Char"/>
-    <w:basedOn w:val="DefaultParagraphFont"/>
-    <w:link w:val="Quote"/>
+  <w:style w:type="character" w:customStyle="1" w:styleId="CytatZnak">
+    <w:name w:val="Cytat Znak"/>
+    <w:basedOn w:val="Domylnaczcionkaakapitu"/>
+    <w:link w:val="Cytat"/>
     <w:uiPriority w:val="29"/>
     <w:qFormat/>
     <w:rsid w:val="0057348F"/>
@@ -49022,10 +48994,10 @@
       <w:szCs w:val="24"/>
     </w:rPr>
   </w:style>
-  <w:style w:type="character" w:customStyle="1" w:styleId="IntenseQuoteChar">
-    <w:name w:val="Intense Quote Char"/>
-    <w:basedOn w:val="DefaultParagraphFont"/>
-    <w:link w:val="IntenseQuote"/>
+  <w:style w:type="character" w:customStyle="1" w:styleId="CytatintensywnyZnak">
+    <w:name w:val="Cytat intensywny Znak"/>
+    <w:basedOn w:val="Domylnaczcionkaakapitu"/>
+    <w:link w:val="Cytatintensywny"/>
     <w:uiPriority w:val="30"/>
     <w:qFormat/>
     <w:rsid w:val="0057348F"/>
@@ -49035,9 +49007,9 @@
       <w:sz w:val="24"/>
     </w:rPr>
   </w:style>
-  <w:style w:type="character" w:styleId="IntenseEmphasis">
+  <w:style w:type="character" w:styleId="Wyrnienieintensywne">
     <w:name w:val="Intense Emphasis"/>
-    <w:basedOn w:val="DefaultParagraphFont"/>
+    <w:basedOn w:val="Domylnaczcionkaakapitu"/>
     <w:uiPriority w:val="21"/>
     <w:qFormat/>
     <w:rsid w:val="0057348F"/>
@@ -49049,9 +49021,9 @@
       <w:u w:val="single"/>
     </w:rPr>
   </w:style>
-  <w:style w:type="character" w:styleId="SubtleReference">
+  <w:style w:type="character" w:styleId="Odwoaniedelikatne">
     <w:name w:val="Subtle Reference"/>
-    <w:basedOn w:val="DefaultParagraphFont"/>
+    <w:basedOn w:val="Domylnaczcionkaakapitu"/>
     <w:uiPriority w:val="31"/>
     <w:qFormat/>
     <w:rsid w:val="0057348F"/>
@@ -49061,9 +49033,9 @@
       <w:u w:val="single"/>
     </w:rPr>
   </w:style>
-  <w:style w:type="character" w:styleId="IntenseReference">
+  <w:style w:type="character" w:styleId="Odwoanieintensywne">
     <w:name w:val="Intense Reference"/>
-    <w:basedOn w:val="DefaultParagraphFont"/>
+    <w:basedOn w:val="Domylnaczcionkaakapitu"/>
     <w:uiPriority w:val="32"/>
     <w:qFormat/>
     <w:rsid w:val="0057348F"/>
@@ -49073,9 +49045,9 @@
       <w:u w:val="single"/>
     </w:rPr>
   </w:style>
-  <w:style w:type="character" w:styleId="BookTitle">
+  <w:style w:type="character" w:styleId="Tytuksiki">
     <w:name w:val="Book Title"/>
-    <w:basedOn w:val="DefaultParagraphFont"/>
+    <w:basedOn w:val="Domylnaczcionkaakapitu"/>
     <w:uiPriority w:val="33"/>
     <w:qFormat/>
     <w:rsid w:val="0057348F"/>
@@ -49089,7 +49061,7 @@
   </w:style>
   <w:style w:type="character" w:customStyle="1" w:styleId="czeinternetowe">
     <w:name w:val="Łącze internetowe"/>
-    <w:basedOn w:val="DefaultParagraphFont"/>
+    <w:basedOn w:val="Domylnaczcionkaakapitu"/>
     <w:uiPriority w:val="99"/>
     <w:unhideWhenUsed/>
     <w:rsid w:val="00D37881"/>
@@ -49098,10 +49070,10 @@
       <w:u w:val="single"/>
     </w:rPr>
   </w:style>
-  <w:style w:type="character" w:customStyle="1" w:styleId="BalloonTextChar">
-    <w:name w:val="Balloon Text Char"/>
-    <w:basedOn w:val="DefaultParagraphFont"/>
-    <w:link w:val="BalloonText"/>
+  <w:style w:type="character" w:customStyle="1" w:styleId="TekstdymkaZnak">
+    <w:name w:val="Tekst dymka Znak"/>
+    <w:basedOn w:val="Domylnaczcionkaakapitu"/>
+    <w:link w:val="Tekstdymka"/>
     <w:uiPriority w:val="99"/>
     <w:semiHidden/>
     <w:qFormat/>
@@ -49128,10 +49100,10 @@
     <w:name w:val="Znaki numeracji"/>
     <w:qFormat/>
   </w:style>
-  <w:style w:type="paragraph" w:customStyle="1" w:styleId="Nagwek">
-    <w:name w:val="Nagłówek"/>
-    <w:basedOn w:val="Normal"/>
-    <w:next w:val="BodyText"/>
+  <w:style w:type="paragraph" w:customStyle="1" w:styleId="Nagwek10">
+    <w:name w:val="Nagłówek1"/>
+    <w:basedOn w:val="Normalny"/>
+    <w:next w:val="Tekstpodstawowy"/>
     <w:qFormat/>
     <w:pPr>
       <w:keepNext/>
@@ -49143,23 +49115,23 @@
       <w:szCs w:val="28"/>
     </w:rPr>
   </w:style>
-  <w:style w:type="paragraph" w:styleId="BodyText">
+  <w:style w:type="paragraph" w:styleId="Tekstpodstawowy">
     <w:name w:val="Body Text"/>
-    <w:basedOn w:val="Normal"/>
+    <w:basedOn w:val="Normalny"/>
     <w:pPr>
       <w:spacing w:after="140" w:line="276" w:lineRule="auto"/>
     </w:pPr>
   </w:style>
-  <w:style w:type="paragraph" w:styleId="List">
+  <w:style w:type="paragraph" w:styleId="Lista">
     <w:name w:val="List"/>
-    <w:basedOn w:val="BodyText"/>
+    <w:basedOn w:val="Tekstpodstawowy"/>
     <w:rPr>
       <w:rFonts w:cs="Arial"/>
     </w:rPr>
   </w:style>
-  <w:style w:type="paragraph" w:styleId="Caption">
+  <w:style w:type="paragraph" w:styleId="Legenda">
     <w:name w:val="caption"/>
-    <w:basedOn w:val="Normal"/>
+    <w:basedOn w:val="Normalny"/>
     <w:qFormat/>
     <w:pPr>
       <w:suppressLineNumbers/>
@@ -49173,7 +49145,7 @@
   </w:style>
   <w:style w:type="paragraph" w:customStyle="1" w:styleId="Indeks">
     <w:name w:val="Indeks"/>
-    <w:basedOn w:val="Normal"/>
+    <w:basedOn w:val="Normalny"/>
     <w:qFormat/>
     <w:pPr>
       <w:suppressLineNumbers/>
@@ -49182,11 +49154,11 @@
       <w:rFonts w:cs="Arial"/>
     </w:rPr>
   </w:style>
-  <w:style w:type="paragraph" w:styleId="Title">
+  <w:style w:type="paragraph" w:styleId="Tytu">
     <w:name w:val="Title"/>
-    <w:basedOn w:val="Normal"/>
-    <w:next w:val="Normal"/>
-    <w:link w:val="TitleChar"/>
+    <w:basedOn w:val="Normalny"/>
+    <w:next w:val="Normalny"/>
+    <w:link w:val="TytuZnak"/>
     <w:uiPriority w:val="10"/>
     <w:qFormat/>
     <w:rsid w:val="0057348F"/>
@@ -49204,11 +49176,11 @@
       <w:szCs w:val="32"/>
     </w:rPr>
   </w:style>
-  <w:style w:type="paragraph" w:styleId="Subtitle">
+  <w:style w:type="paragraph" w:styleId="Podtytu">
     <w:name w:val="Subtitle"/>
-    <w:basedOn w:val="Normal"/>
-    <w:next w:val="Normal"/>
-    <w:link w:val="SubtitleChar"/>
+    <w:basedOn w:val="Normalny"/>
+    <w:next w:val="Normalny"/>
+    <w:link w:val="PodtytuZnak"/>
     <w:uiPriority w:val="11"/>
     <w:qFormat/>
     <w:rsid w:val="0057348F"/>
@@ -49221,9 +49193,9 @@
       <w:rFonts w:asciiTheme="majorHAnsi" w:eastAsiaTheme="majorEastAsia" w:hAnsiTheme="majorHAnsi" w:cstheme="majorBidi"/>
     </w:rPr>
   </w:style>
-  <w:style w:type="paragraph" w:styleId="ListParagraph">
+  <w:style w:type="paragraph" w:styleId="Akapitzlist">
     <w:name w:val="List Paragraph"/>
-    <w:basedOn w:val="Normal"/>
+    <w:basedOn w:val="Normalny"/>
     <w:uiPriority w:val="34"/>
     <w:qFormat/>
     <w:rsid w:val="0057348F"/>
@@ -49235,9 +49207,9 @@
       <w:rFonts w:cstheme="minorBidi"/>
     </w:rPr>
   </w:style>
-  <w:style w:type="paragraph" w:styleId="NoSpacing">
+  <w:style w:type="paragraph" w:styleId="Bezodstpw">
     <w:name w:val="No Spacing"/>
-    <w:basedOn w:val="Normal"/>
+    <w:basedOn w:val="Normalny"/>
     <w:uiPriority w:val="1"/>
     <w:qFormat/>
     <w:rsid w:val="0057348F"/>
@@ -49245,11 +49217,11 @@
       <w:szCs w:val="32"/>
     </w:rPr>
   </w:style>
-  <w:style w:type="paragraph" w:styleId="Quote">
+  <w:style w:type="paragraph" w:styleId="Cytat">
     <w:name w:val="Quote"/>
-    <w:basedOn w:val="Normal"/>
-    <w:next w:val="Normal"/>
-    <w:link w:val="QuoteChar"/>
+    <w:basedOn w:val="Normalny"/>
+    <w:next w:val="Normalny"/>
+    <w:link w:val="CytatZnak"/>
     <w:uiPriority w:val="29"/>
     <w:qFormat/>
     <w:rsid w:val="0057348F"/>
@@ -49257,11 +49229,11 @@
       <w:i/>
     </w:rPr>
   </w:style>
-  <w:style w:type="paragraph" w:styleId="IntenseQuote">
+  <w:style w:type="paragraph" w:styleId="Cytatintensywny">
     <w:name w:val="Intense Quote"/>
-    <w:basedOn w:val="Normal"/>
-    <w:next w:val="Normal"/>
-    <w:link w:val="IntenseQuoteChar"/>
+    <w:basedOn w:val="Normalny"/>
+    <w:next w:val="Normalny"/>
+    <w:link w:val="CytatintensywnyZnak"/>
     <w:uiPriority w:val="30"/>
     <w:qFormat/>
     <w:rsid w:val="0057348F"/>
@@ -49274,10 +49246,10 @@
       <w:szCs w:val="22"/>
     </w:rPr>
   </w:style>
-  <w:style w:type="paragraph" w:styleId="TOCHeading">
+  <w:style w:type="paragraph" w:styleId="Nagwekspisutreci">
     <w:name w:val="TOC Heading"/>
-    <w:basedOn w:val="Heading1"/>
-    <w:next w:val="Normal"/>
+    <w:basedOn w:val="Nagwek1"/>
+    <w:next w:val="Normalny"/>
     <w:uiPriority w:val="39"/>
     <w:semiHidden/>
     <w:unhideWhenUsed/>
@@ -49289,10 +49261,10 @@
       </w:numPr>
     </w:pPr>
   </w:style>
-  <w:style w:type="paragraph" w:styleId="TOC1">
+  <w:style w:type="paragraph" w:styleId="Spistreci1">
     <w:name w:val="toc 1"/>
-    <w:basedOn w:val="Normal"/>
-    <w:next w:val="Normal"/>
+    <w:basedOn w:val="Normalny"/>
+    <w:next w:val="Normalny"/>
     <w:autoRedefine/>
     <w:uiPriority w:val="39"/>
     <w:unhideWhenUsed/>
@@ -49301,10 +49273,10 @@
       <w:spacing w:after="100"/>
     </w:pPr>
   </w:style>
-  <w:style w:type="paragraph" w:styleId="TOC2">
+  <w:style w:type="paragraph" w:styleId="Spistreci2">
     <w:name w:val="toc 2"/>
-    <w:basedOn w:val="Normal"/>
-    <w:next w:val="Normal"/>
+    <w:basedOn w:val="Normalny"/>
+    <w:next w:val="Normalny"/>
     <w:autoRedefine/>
     <w:uiPriority w:val="39"/>
     <w:unhideWhenUsed/>
@@ -49314,10 +49286,10 @@
       <w:ind w:left="220"/>
     </w:pPr>
   </w:style>
-  <w:style w:type="paragraph" w:styleId="TOC3">
+  <w:style w:type="paragraph" w:styleId="Spistreci3">
     <w:name w:val="toc 3"/>
-    <w:basedOn w:val="Normal"/>
-    <w:next w:val="Normal"/>
+    <w:basedOn w:val="Normalny"/>
+    <w:next w:val="Normalny"/>
     <w:autoRedefine/>
     <w:uiPriority w:val="39"/>
     <w:unhideWhenUsed/>
@@ -49327,10 +49299,10 @@
       <w:ind w:left="440"/>
     </w:pPr>
   </w:style>
-  <w:style w:type="paragraph" w:styleId="BalloonText">
+  <w:style w:type="paragraph" w:styleId="Tekstdymka">
     <w:name w:val="Balloon Text"/>
-    <w:basedOn w:val="Normal"/>
-    <w:link w:val="BalloonTextChar"/>
+    <w:basedOn w:val="Normalny"/>
+    <w:link w:val="TekstdymkaZnak"/>
     <w:uiPriority w:val="99"/>
     <w:semiHidden/>
     <w:unhideWhenUsed/>
@@ -49350,9 +49322,9 @@
     <w:name w:val="Numeracja 123"/>
     <w:qFormat/>
   </w:style>
-  <w:style w:type="character" w:styleId="Hyperlink">
+  <w:style w:type="character" w:styleId="Hipercze">
     <w:name w:val="Hyperlink"/>
-    <w:basedOn w:val="DefaultParagraphFont"/>
+    <w:basedOn w:val="Domylnaczcionkaakapitu"/>
     <w:uiPriority w:val="99"/>
     <w:unhideWhenUsed/>
     <w:rsid w:val="002338C1"/>
@@ -49361,9 +49333,9 @@
       <w:u w:val="single"/>
     </w:rPr>
   </w:style>
-  <w:style w:type="character" w:styleId="UnresolvedMention">
+  <w:style w:type="character" w:styleId="Nierozpoznanawzmianka">
     <w:name w:val="Unresolved Mention"/>
-    <w:basedOn w:val="DefaultParagraphFont"/>
+    <w:basedOn w:val="Domylnaczcionkaakapitu"/>
     <w:uiPriority w:val="99"/>
     <w:semiHidden/>
     <w:unhideWhenUsed/>
@@ -49373,9 +49345,9 @@
       <w:shd w:val="clear" w:color="auto" w:fill="E1DFDD"/>
     </w:rPr>
   </w:style>
-  <w:style w:type="table" w:styleId="GridTable5Dark-Accent6">
+  <w:style w:type="table" w:styleId="Tabelasiatki5ciemnaakcent6">
     <w:name w:val="Grid Table 5 Dark Accent 6"/>
-    <w:basedOn w:val="TableNormal"/>
+    <w:basedOn w:val="Standardowy"/>
     <w:uiPriority w:val="50"/>
     <w:rsid w:val="00D55561"/>
     <w:pPr>
@@ -49480,9 +49452,9 @@
       </w:tcPr>
     </w:tblStylePr>
   </w:style>
-  <w:style w:type="table" w:styleId="TableGrid">
+  <w:style w:type="table" w:styleId="Tabela-Siatka">
     <w:name w:val="Table Grid"/>
-    <w:basedOn w:val="TableNormal"/>
+    <w:basedOn w:val="Standardowy"/>
     <w:uiPriority w:val="39"/>
     <w:rsid w:val="00C17D7D"/>
     <w:pPr>
@@ -49510,7 +49482,7 @@
 <file path=word/charts/chart1.xml><?xml version="1.0" encoding="utf-8"?>
 <c:chartSpace xmlns:c="http://schemas.openxmlformats.org/drawingml/2006/chart" xmlns:a="http://schemas.openxmlformats.org/drawingml/2006/main" xmlns:r="http://schemas.openxmlformats.org/officeDocument/2006/relationships" xmlns:c16r2="http://schemas.microsoft.com/office/drawing/2015/06/chart">
   <c:date1904 val="0"/>
-  <c:lang val="en-US"/>
+  <c:lang val="pl-PL"/>
   <c:roundedCorners val="0"/>
   <mc:AlternateContent xmlns:mc="http://schemas.openxmlformats.org/markup-compatibility/2006">
     <mc:Choice xmlns:c14="http://schemas.microsoft.com/office/drawing/2007/8/2/chart" Requires="c14">

</xml_diff>